<commit_message>
On ajoute qq caractéristiques moteur
</commit_message>
<xml_diff>
--- a/Cordeuse/Documentation_Cordeuse_V2.docx
+++ b/Cordeuse/Documentation_Cordeuse_V2.docx
@@ -781,8 +781,6 @@
             <w:t>Table des matières</w:t>
           </w:r>
         </w:p>
-        <w:bookmarkStart w:id="0" w:name="_GoBack"/>
-        <w:bookmarkEnd w:id="0"/>
         <w:p>
           <w:pPr>
             <w:pStyle w:val="TM1"/>
@@ -2184,7 +2182,6 @@
         </w:p>
       </w:sdtContent>
     </w:sdt>
-    <w:p/>
     <w:p>
       <w:pPr>
         <w:spacing w:after="200"/>
@@ -2198,14 +2195,14 @@
       <w:pPr>
         <w:pStyle w:val="Titre1"/>
       </w:pPr>
-      <w:bookmarkStart w:id="1" w:name="_Toc399963939"/>
-      <w:bookmarkStart w:id="2" w:name="_Toc461443561"/>
+      <w:bookmarkStart w:id="0" w:name="_Toc399963939"/>
+      <w:bookmarkStart w:id="1" w:name="_Toc461443561"/>
       <w:r>
         <w:lastRenderedPageBreak/>
         <w:t>Présentation Générale</w:t>
       </w:r>
+      <w:bookmarkEnd w:id="0"/>
       <w:bookmarkEnd w:id="1"/>
-      <w:bookmarkEnd w:id="2"/>
     </w:p>
     <w:p>
       <w:r>
@@ -2402,27 +2399,27 @@
       <w:pPr>
         <w:pStyle w:val="Titre1"/>
       </w:pPr>
-      <w:bookmarkStart w:id="3" w:name="_Toc399963942"/>
-      <w:bookmarkStart w:id="4" w:name="_Toc461443562"/>
+      <w:bookmarkStart w:id="2" w:name="_Toc399963942"/>
+      <w:bookmarkStart w:id="3" w:name="_Toc461443562"/>
       <w:r>
         <w:lastRenderedPageBreak/>
         <w:t xml:space="preserve">Mise en service de la </w:t>
       </w:r>
-      <w:bookmarkEnd w:id="3"/>
+      <w:bookmarkEnd w:id="2"/>
       <w:r>
         <w:t>cordeuse</w:t>
       </w:r>
-      <w:bookmarkEnd w:id="4"/>
+      <w:bookmarkEnd w:id="3"/>
     </w:p>
     <w:p>
       <w:pPr>
         <w:pStyle w:val="Titre2"/>
       </w:pPr>
-      <w:bookmarkStart w:id="5" w:name="_Toc461443563"/>
+      <w:bookmarkStart w:id="4" w:name="_Toc461443563"/>
       <w:r>
         <w:t>Description générale</w:t>
       </w:r>
-      <w:bookmarkEnd w:id="5"/>
+      <w:bookmarkEnd w:id="4"/>
     </w:p>
     <w:p/>
     <w:p>
@@ -2486,11 +2483,11 @@
       <w:pPr>
         <w:pStyle w:val="Titre2"/>
       </w:pPr>
-      <w:bookmarkStart w:id="6" w:name="_Toc461443564"/>
+      <w:bookmarkStart w:id="5" w:name="_Toc461443564"/>
       <w:r>
         <w:t>Mise en marche de la cordeuse</w:t>
       </w:r>
-      <w:bookmarkEnd w:id="6"/>
+      <w:bookmarkEnd w:id="5"/>
     </w:p>
     <w:p>
       <w:pPr>
@@ -2629,12 +2626,12 @@
       <w:pPr>
         <w:pStyle w:val="Titre2"/>
       </w:pPr>
-      <w:bookmarkStart w:id="7" w:name="_Toc461443565"/>
+      <w:bookmarkStart w:id="6" w:name="_Toc461443565"/>
       <w:r>
         <w:lastRenderedPageBreak/>
         <w:t>Mise en œuvre de la carte d’asservissements</w:t>
       </w:r>
-      <w:bookmarkEnd w:id="7"/>
+      <w:bookmarkEnd w:id="6"/>
     </w:p>
     <w:p>
       <w:pPr>
@@ -2674,11 +2671,11 @@
       <w:pPr>
         <w:pStyle w:val="Titre3"/>
       </w:pPr>
-      <w:bookmarkStart w:id="8" w:name="_Toc461443566"/>
+      <w:bookmarkStart w:id="7" w:name="_Toc461443566"/>
       <w:r>
         <w:t>Branchements</w:t>
       </w:r>
-      <w:bookmarkEnd w:id="8"/>
+      <w:bookmarkEnd w:id="7"/>
     </w:p>
     <w:p>
       <w:pPr>
@@ -2826,7 +2823,21 @@
               <w:rPr>
                 <w:szCs w:val="20"/>
               </w:rPr>
-              <w:t>Attendre que le message « Detection BUS » s’affiche.</w:t>
+              <w:t>Attendre que le message « </w:t>
+            </w:r>
+            <w:proofErr w:type="spellStart"/>
+            <w:r>
+              <w:rPr>
+                <w:szCs w:val="20"/>
+              </w:rPr>
+              <w:t>Detection</w:t>
+            </w:r>
+            <w:proofErr w:type="spellEnd"/>
+            <w:r>
+              <w:rPr>
+                <w:szCs w:val="20"/>
+              </w:rPr>
+              <w:t xml:space="preserve"> BUS » s’affiche.</w:t>
             </w:r>
           </w:p>
           <w:p>
@@ -3048,11 +3059,11 @@
       <w:pPr>
         <w:pStyle w:val="Titre3"/>
       </w:pPr>
-      <w:bookmarkStart w:id="9" w:name="_Toc461443567"/>
+      <w:bookmarkStart w:id="8" w:name="_Toc461443567"/>
       <w:r>
         <w:t>Utilisation de la carte</w:t>
       </w:r>
-      <w:bookmarkEnd w:id="9"/>
+      <w:bookmarkEnd w:id="8"/>
     </w:p>
     <w:p>
       <w:pPr>
@@ -3261,7 +3272,7 @@
           <w:lang w:eastAsia="fr-FR"/>
         </w:rPr>
       </w:pPr>
-      <w:bookmarkStart w:id="10" w:name="_Toc461443568"/>
+      <w:bookmarkStart w:id="9" w:name="_Toc461443568"/>
       <w:r>
         <w:rPr>
           <w:lang w:eastAsia="fr-FR"/>
@@ -3269,7 +3280,7 @@
         <w:lastRenderedPageBreak/>
         <w:t>Réalisation d’une mesure et visualisation des résultats</w:t>
       </w:r>
-      <w:bookmarkEnd w:id="10"/>
+      <w:bookmarkEnd w:id="9"/>
     </w:p>
     <w:p>
       <w:pPr>
@@ -3278,11 +3289,11 @@
           <w:sz w:val="22"/>
         </w:rPr>
       </w:pPr>
-      <w:bookmarkStart w:id="11" w:name="_Toc461443569"/>
+      <w:bookmarkStart w:id="10" w:name="_Toc461443569"/>
       <w:r>
         <w:t>Réalisation d’une mesure</w:t>
       </w:r>
-      <w:bookmarkEnd w:id="11"/>
+      <w:bookmarkEnd w:id="10"/>
     </w:p>
     <w:p>
       <w:r>
@@ -3658,14 +3669,14 @@
           <w:sz w:val="22"/>
         </w:rPr>
       </w:pPr>
-      <w:bookmarkStart w:id="12" w:name="_Toc461443570"/>
+      <w:bookmarkStart w:id="11" w:name="_Toc461443570"/>
       <w:r>
         <w:rPr>
           <w:color w:val="244061"/>
         </w:rPr>
         <w:t>Mesures possibles</w:t>
       </w:r>
-      <w:bookmarkEnd w:id="12"/>
+      <w:bookmarkEnd w:id="11"/>
     </w:p>
     <w:p>
       <w:pPr>
@@ -3688,8 +3699,13 @@
         <w:spacing w:after="0"/>
         <w:jc w:val="left"/>
       </w:pPr>
+      <w:proofErr w:type="spellStart"/>
       <w:r>
-        <w:t>Fc : effort dans la corde.</w:t>
+        <w:t>Fc</w:t>
+      </w:r>
+      <w:proofErr w:type="spellEnd"/>
+      <w:r>
+        <w:t> : effort dans la corde.</w:t>
       </w:r>
     </w:p>
     <w:p>
@@ -3730,8 +3746,13 @@
         <w:spacing w:after="0"/>
         <w:jc w:val="left"/>
       </w:pPr>
+      <w:proofErr w:type="spellStart"/>
       <w:r>
-        <w:t>Dch : déplacement du chariot.</w:t>
+        <w:t>Dch</w:t>
+      </w:r>
+      <w:proofErr w:type="spellEnd"/>
+      <w:r>
+        <w:t> : déplacement du chariot.</w:t>
       </w:r>
     </w:p>
     <w:p>
@@ -3777,7 +3798,7 @@
           <w:lang w:eastAsia="fr-FR"/>
         </w:rPr>
       </w:pPr>
-      <w:bookmarkStart w:id="13" w:name="_Toc461443571"/>
+      <w:bookmarkStart w:id="12" w:name="_Toc461443571"/>
       <w:r>
         <w:rPr>
           <w:lang w:eastAsia="fr-FR"/>
@@ -3785,7 +3806,7 @@
         <w:lastRenderedPageBreak/>
         <w:t>Schéma de principe du système de mise en tension et du capteur d’effort</w:t>
       </w:r>
-      <w:bookmarkEnd w:id="13"/>
+      <w:bookmarkEnd w:id="12"/>
     </w:p>
     <w:p>
       <w:pPr>
@@ -3879,7 +3900,7 @@
           <w:lang w:eastAsia="fr-FR"/>
         </w:rPr>
       </w:pPr>
-      <w:bookmarkStart w:id="14" w:name="_Toc461443572"/>
+      <w:bookmarkStart w:id="13" w:name="_Toc461443572"/>
       <w:r>
         <w:rPr>
           <w:lang w:eastAsia="fr-FR"/>
@@ -3887,7 +3908,7 @@
         <w:lastRenderedPageBreak/>
         <w:t>Ingénierie systèmes</w:t>
       </w:r>
-      <w:bookmarkEnd w:id="14"/>
+      <w:bookmarkEnd w:id="13"/>
     </w:p>
     <w:p>
       <w:pPr>
@@ -3900,19 +3921,19 @@
       <w:pPr>
         <w:pStyle w:val="Titre2"/>
       </w:pPr>
-      <w:bookmarkStart w:id="15" w:name="_Toc400005598"/>
-      <w:bookmarkStart w:id="16" w:name="_Toc461443573"/>
+      <w:bookmarkStart w:id="14" w:name="_Toc400005598"/>
+      <w:bookmarkStart w:id="15" w:name="_Toc461443573"/>
       <w:r>
         <w:t>Diagramme</w:t>
       </w:r>
       <w:r>
         <w:t xml:space="preserve"> de contexte</w:t>
       </w:r>
-      <w:bookmarkEnd w:id="15"/>
+      <w:bookmarkEnd w:id="14"/>
       <w:r>
         <w:t xml:space="preserve"> et cas d’utilisation</w:t>
       </w:r>
-      <w:bookmarkEnd w:id="16"/>
+      <w:bookmarkEnd w:id="15"/>
     </w:p>
     <w:tbl>
       <w:tblPr>
@@ -4076,13 +4097,13 @@
       <w:pPr>
         <w:pStyle w:val="Titre2"/>
       </w:pPr>
-      <w:bookmarkStart w:id="17" w:name="_Toc400005600"/>
-      <w:bookmarkStart w:id="18" w:name="_Toc461443574"/>
+      <w:bookmarkStart w:id="16" w:name="_Toc400005600"/>
+      <w:bookmarkStart w:id="17" w:name="_Toc461443574"/>
       <w:r>
         <w:t>Diagramme des exigences</w:t>
       </w:r>
+      <w:bookmarkEnd w:id="16"/>
       <w:bookmarkEnd w:id="17"/>
-      <w:bookmarkEnd w:id="18"/>
     </w:p>
     <w:p>
       <w:pPr>
@@ -4201,12 +4222,14 @@
                 <w:sz w:val="18"/>
               </w:rPr>
             </w:pPr>
+            <w:proofErr w:type="spellStart"/>
             <w:r>
               <w:rPr>
                 <w:sz w:val="18"/>
               </w:rPr>
               <w:t>Intitulé</w:t>
             </w:r>
+            <w:proofErr w:type="spellEnd"/>
           </w:p>
         </w:tc>
         <w:tc>
@@ -4221,12 +4244,14 @@
                 <w:sz w:val="18"/>
               </w:rPr>
             </w:pPr>
+            <w:proofErr w:type="spellStart"/>
             <w:r>
               <w:rPr>
                 <w:sz w:val="18"/>
               </w:rPr>
               <w:t>Critères</w:t>
             </w:r>
+            <w:proofErr w:type="spellEnd"/>
           </w:p>
         </w:tc>
         <w:tc>
@@ -4241,12 +4266,14 @@
                 <w:sz w:val="18"/>
               </w:rPr>
             </w:pPr>
+            <w:proofErr w:type="spellStart"/>
             <w:r>
               <w:rPr>
                 <w:sz w:val="18"/>
               </w:rPr>
               <w:t>Niveau</w:t>
             </w:r>
+            <w:proofErr w:type="spellEnd"/>
           </w:p>
         </w:tc>
         <w:tc>
@@ -4261,12 +4288,14 @@
                 <w:sz w:val="18"/>
               </w:rPr>
             </w:pPr>
+            <w:proofErr w:type="spellStart"/>
             <w:r>
               <w:rPr>
                 <w:sz w:val="18"/>
               </w:rPr>
               <w:t>Limite</w:t>
             </w:r>
+            <w:proofErr w:type="spellEnd"/>
           </w:p>
         </w:tc>
       </w:tr>
@@ -4309,12 +4338,42 @@
                 <w:sz w:val="18"/>
               </w:rPr>
             </w:pPr>
+            <w:proofErr w:type="spellStart"/>
             <w:r>
               <w:rPr>
                 <w:sz w:val="18"/>
               </w:rPr>
-              <w:t>Précision – écart statique</w:t>
-            </w:r>
+              <w:t>Précision</w:t>
+            </w:r>
+            <w:proofErr w:type="spellEnd"/>
+            <w:r>
+              <w:rPr>
+                <w:sz w:val="18"/>
+              </w:rPr>
+              <w:t xml:space="preserve"> – </w:t>
+            </w:r>
+            <w:proofErr w:type="spellStart"/>
+            <w:r>
+              <w:rPr>
+                <w:sz w:val="18"/>
+              </w:rPr>
+              <w:t>écart</w:t>
+            </w:r>
+            <w:proofErr w:type="spellEnd"/>
+            <w:r>
+              <w:rPr>
+                <w:sz w:val="18"/>
+              </w:rPr>
+              <w:t xml:space="preserve"> </w:t>
+            </w:r>
+            <w:proofErr w:type="spellStart"/>
+            <w:r>
+              <w:rPr>
+                <w:sz w:val="18"/>
+              </w:rPr>
+              <w:t>statique</w:t>
+            </w:r>
+            <w:proofErr w:type="spellEnd"/>
           </w:p>
         </w:tc>
         <w:tc>
@@ -4466,12 +4525,14 @@
                 <w:sz w:val="18"/>
               </w:rPr>
             </w:pPr>
+            <w:proofErr w:type="spellStart"/>
             <w:r>
               <w:rPr>
                 <w:sz w:val="18"/>
               </w:rPr>
               <w:t>Stabilité</w:t>
             </w:r>
+            <w:proofErr w:type="spellEnd"/>
           </w:p>
         </w:tc>
         <w:tc>
@@ -4504,12 +4565,14 @@
                 <w:sz w:val="18"/>
               </w:rPr>
             </w:pPr>
+            <w:proofErr w:type="spellStart"/>
             <w:r>
               <w:rPr>
                 <w:sz w:val="18"/>
               </w:rPr>
               <w:t>Aucune</w:t>
             </w:r>
+            <w:proofErr w:type="spellEnd"/>
           </w:p>
         </w:tc>
       </w:tr>
@@ -4532,8 +4595,16 @@
               <w:rPr>
                 <w:sz w:val="18"/>
               </w:rPr>
-              <w:t>Fixer la raquette</w:t>
-            </w:r>
+              <w:t xml:space="preserve">Fixer la </w:t>
+            </w:r>
+            <w:proofErr w:type="spellStart"/>
+            <w:r>
+              <w:rPr>
+                <w:sz w:val="18"/>
+              </w:rPr>
+              <w:t>raquette</w:t>
+            </w:r>
+            <w:proofErr w:type="spellEnd"/>
           </w:p>
         </w:tc>
         <w:tc>
@@ -4547,12 +4618,28 @@
                 <w:sz w:val="18"/>
               </w:rPr>
             </w:pPr>
+            <w:proofErr w:type="spellStart"/>
             <w:r>
               <w:rPr>
                 <w:sz w:val="18"/>
               </w:rPr>
-              <w:t>Déformation du berceau</w:t>
-            </w:r>
+              <w:t>Déformation</w:t>
+            </w:r>
+            <w:proofErr w:type="spellEnd"/>
+            <w:r>
+              <w:rPr>
+                <w:sz w:val="18"/>
+              </w:rPr>
+              <w:t xml:space="preserve"> du </w:t>
+            </w:r>
+            <w:proofErr w:type="spellStart"/>
+            <w:r>
+              <w:rPr>
+                <w:sz w:val="18"/>
+              </w:rPr>
+              <w:t>berceau</w:t>
+            </w:r>
+            <w:proofErr w:type="spellEnd"/>
           </w:p>
         </w:tc>
         <w:tc>
@@ -4607,12 +4694,28 @@
                 <w:sz w:val="18"/>
               </w:rPr>
             </w:pPr>
+            <w:proofErr w:type="spellStart"/>
             <w:r>
               <w:rPr>
                 <w:sz w:val="18"/>
               </w:rPr>
-              <w:t>Orienter la raquette</w:t>
-            </w:r>
+              <w:t>Orienter</w:t>
+            </w:r>
+            <w:proofErr w:type="spellEnd"/>
+            <w:r>
+              <w:rPr>
+                <w:sz w:val="18"/>
+              </w:rPr>
+              <w:t xml:space="preserve"> la </w:t>
+            </w:r>
+            <w:proofErr w:type="spellStart"/>
+            <w:r>
+              <w:rPr>
+                <w:sz w:val="18"/>
+              </w:rPr>
+              <w:t>raquette</w:t>
+            </w:r>
+            <w:proofErr w:type="spellEnd"/>
           </w:p>
         </w:tc>
         <w:tc>
@@ -4703,12 +4806,14 @@
                 <w:sz w:val="18"/>
               </w:rPr>
             </w:pPr>
+            <w:proofErr w:type="spellStart"/>
             <w:r>
               <w:rPr>
                 <w:sz w:val="18"/>
               </w:rPr>
               <w:t>Glissement</w:t>
             </w:r>
+            <w:proofErr w:type="spellEnd"/>
           </w:p>
         </w:tc>
         <w:tc>
@@ -4800,11 +4905,19 @@
                 <w:sz w:val="18"/>
               </w:rPr>
             </w:pPr>
+            <w:proofErr w:type="spellStart"/>
             <w:r>
               <w:rPr>
                 <w:sz w:val="18"/>
               </w:rPr>
-              <w:t>Tous les 10N</w:t>
+              <w:t>Tous</w:t>
+            </w:r>
+            <w:proofErr w:type="spellEnd"/>
+            <w:r>
+              <w:rPr>
+                <w:sz w:val="18"/>
+              </w:rPr>
+              <w:t xml:space="preserve"> les 10N</w:t>
             </w:r>
           </w:p>
         </w:tc>
@@ -4837,12 +4950,28 @@
                 <w:sz w:val="18"/>
               </w:rPr>
             </w:pPr>
+            <w:proofErr w:type="spellStart"/>
             <w:r>
               <w:rPr>
                 <w:sz w:val="18"/>
               </w:rPr>
-              <w:t>Être ergonomique</w:t>
-            </w:r>
+              <w:t>Être</w:t>
+            </w:r>
+            <w:proofErr w:type="spellEnd"/>
+            <w:r>
+              <w:rPr>
+                <w:sz w:val="18"/>
+              </w:rPr>
+              <w:t xml:space="preserve"> </w:t>
+            </w:r>
+            <w:proofErr w:type="spellStart"/>
+            <w:r>
+              <w:rPr>
+                <w:sz w:val="18"/>
+              </w:rPr>
+              <w:t>ergonomique</w:t>
+            </w:r>
+            <w:proofErr w:type="spellEnd"/>
           </w:p>
         </w:tc>
         <w:tc>
@@ -4860,8 +4989,16 @@
               <w:rPr>
                 <w:sz w:val="18"/>
               </w:rPr>
-              <w:t>Effort à fournir</w:t>
-            </w:r>
+              <w:t xml:space="preserve">Effort à </w:t>
+            </w:r>
+            <w:proofErr w:type="spellStart"/>
+            <w:r>
+              <w:rPr>
+                <w:sz w:val="18"/>
+              </w:rPr>
+              <w:t>fournir</w:t>
+            </w:r>
+            <w:proofErr w:type="spellEnd"/>
           </w:p>
         </w:tc>
         <w:tc>
@@ -4875,11 +5012,19 @@
                 <w:sz w:val="18"/>
               </w:rPr>
             </w:pPr>
+            <w:proofErr w:type="spellStart"/>
             <w:r>
               <w:rPr>
                 <w:sz w:val="18"/>
               </w:rPr>
-              <w:t>Normes X35 – 106/107/109</w:t>
+              <w:t>Normes</w:t>
+            </w:r>
+            <w:proofErr w:type="spellEnd"/>
+            <w:r>
+              <w:rPr>
+                <w:sz w:val="18"/>
+              </w:rPr>
+              <w:t xml:space="preserve"> X35 – 106/107/109</w:t>
             </w:r>
           </w:p>
         </w:tc>
@@ -4934,12 +5079,14 @@
                 <w:sz w:val="18"/>
               </w:rPr>
             </w:pPr>
+            <w:proofErr w:type="spellStart"/>
             <w:r>
               <w:rPr>
                 <w:sz w:val="18"/>
               </w:rPr>
               <w:t>Sécurité</w:t>
             </w:r>
+            <w:proofErr w:type="spellEnd"/>
           </w:p>
         </w:tc>
         <w:tc>
@@ -4953,11 +5100,19 @@
                 <w:sz w:val="18"/>
               </w:rPr>
             </w:pPr>
+            <w:proofErr w:type="spellStart"/>
             <w:r>
               <w:rPr>
                 <w:sz w:val="18"/>
               </w:rPr>
-              <w:t>Normes R233-15 à R233-30</w:t>
+              <w:t>Normes</w:t>
+            </w:r>
+            <w:proofErr w:type="spellEnd"/>
+            <w:r>
+              <w:rPr>
+                <w:sz w:val="18"/>
+              </w:rPr>
+              <w:t xml:space="preserve"> R233-15 à R233-30</w:t>
             </w:r>
           </w:p>
         </w:tc>
@@ -4990,12 +5145,28 @@
                 <w:sz w:val="18"/>
               </w:rPr>
             </w:pPr>
+            <w:proofErr w:type="spellStart"/>
             <w:r>
               <w:rPr>
                 <w:sz w:val="18"/>
               </w:rPr>
-              <w:t>Être esthétique</w:t>
-            </w:r>
+              <w:t>Être</w:t>
+            </w:r>
+            <w:proofErr w:type="spellEnd"/>
+            <w:r>
+              <w:rPr>
+                <w:sz w:val="18"/>
+              </w:rPr>
+              <w:t xml:space="preserve"> </w:t>
+            </w:r>
+            <w:proofErr w:type="spellStart"/>
+            <w:r>
+              <w:rPr>
+                <w:sz w:val="18"/>
+              </w:rPr>
+              <w:t>esthétique</w:t>
+            </w:r>
+            <w:proofErr w:type="spellEnd"/>
           </w:p>
         </w:tc>
         <w:tc>
@@ -5009,12 +5180,14 @@
                 <w:sz w:val="18"/>
               </w:rPr>
             </w:pPr>
+            <w:proofErr w:type="spellStart"/>
             <w:r>
               <w:rPr>
                 <w:sz w:val="18"/>
               </w:rPr>
               <w:t>Estime</w:t>
             </w:r>
+            <w:proofErr w:type="spellEnd"/>
           </w:p>
         </w:tc>
         <w:tc>
@@ -5064,8 +5237,16 @@
               <w:rPr>
                 <w:sz w:val="18"/>
               </w:rPr>
-              <w:t>Modifier l’énergie</w:t>
-            </w:r>
+              <w:t xml:space="preserve">Modifier </w:t>
+            </w:r>
+            <w:proofErr w:type="spellStart"/>
+            <w:r>
+              <w:rPr>
+                <w:sz w:val="18"/>
+              </w:rPr>
+              <w:t>l’énergie</w:t>
+            </w:r>
+            <w:proofErr w:type="spellEnd"/>
           </w:p>
         </w:tc>
         <w:tc>
@@ -5160,8 +5341,16 @@
               <w:rPr>
                 <w:sz w:val="18"/>
               </w:rPr>
-              <w:t>Dimensions raquettes</w:t>
-            </w:r>
+              <w:t xml:space="preserve">Dimensions </w:t>
+            </w:r>
+            <w:proofErr w:type="spellStart"/>
+            <w:r>
+              <w:rPr>
+                <w:sz w:val="18"/>
+              </w:rPr>
+              <w:t>raquettes</w:t>
+            </w:r>
+            <w:proofErr w:type="spellEnd"/>
           </w:p>
         </w:tc>
         <w:tc>
@@ -5216,11 +5405,19 @@
                 <w:sz w:val="18"/>
               </w:rPr>
             </w:pPr>
+            <w:proofErr w:type="spellStart"/>
             <w:r>
               <w:rPr>
                 <w:sz w:val="18"/>
               </w:rPr>
-              <w:t>Maintenir la tension</w:t>
+              <w:t>Maintenir</w:t>
+            </w:r>
+            <w:proofErr w:type="spellEnd"/>
+            <w:r>
+              <w:rPr>
+                <w:sz w:val="18"/>
+              </w:rPr>
+              <w:t xml:space="preserve"> la tension</w:t>
             </w:r>
           </w:p>
         </w:tc>
@@ -5235,12 +5432,14 @@
                 <w:sz w:val="18"/>
               </w:rPr>
             </w:pPr>
+            <w:proofErr w:type="spellStart"/>
             <w:r>
               <w:rPr>
                 <w:sz w:val="18"/>
               </w:rPr>
               <w:t>Glissement</w:t>
             </w:r>
+            <w:proofErr w:type="spellEnd"/>
           </w:p>
         </w:tc>
         <w:tc>
@@ -5312,8 +5511,16 @@
               <w:rPr>
                 <w:sz w:val="18"/>
               </w:rPr>
-              <w:t>Tension corde</w:t>
-            </w:r>
+              <w:t xml:space="preserve">Tension </w:t>
+            </w:r>
+            <w:proofErr w:type="spellStart"/>
+            <w:r>
+              <w:rPr>
+                <w:sz w:val="18"/>
+              </w:rPr>
+              <w:t>corde</w:t>
+            </w:r>
+            <w:proofErr w:type="spellEnd"/>
           </w:p>
         </w:tc>
         <w:tc>
@@ -5348,14 +5555,14 @@
       <w:pPr>
         <w:pStyle w:val="Titre2"/>
       </w:pPr>
-      <w:bookmarkStart w:id="19" w:name="_Toc400005601"/>
-      <w:bookmarkStart w:id="20" w:name="_Toc461443575"/>
+      <w:bookmarkStart w:id="18" w:name="_Toc400005601"/>
+      <w:bookmarkStart w:id="19" w:name="_Toc461443575"/>
       <w:r>
         <w:lastRenderedPageBreak/>
         <w:t>Diagramme de définition des blocs</w:t>
       </w:r>
+      <w:bookmarkEnd w:id="18"/>
       <w:bookmarkEnd w:id="19"/>
-      <w:bookmarkEnd w:id="20"/>
     </w:p>
     <w:p>
       <w:pPr>
@@ -5420,13 +5627,13 @@
       <w:pPr>
         <w:pStyle w:val="Titre2"/>
       </w:pPr>
-      <w:bookmarkStart w:id="21" w:name="_Toc400005602"/>
-      <w:bookmarkStart w:id="22" w:name="_Toc461443576"/>
+      <w:bookmarkStart w:id="20" w:name="_Toc400005602"/>
+      <w:bookmarkStart w:id="21" w:name="_Toc461443576"/>
       <w:r>
         <w:t>Diagramme de bloc interne</w:t>
       </w:r>
+      <w:bookmarkEnd w:id="20"/>
       <w:bookmarkEnd w:id="21"/>
-      <w:bookmarkEnd w:id="22"/>
     </w:p>
     <w:p>
       <w:pPr>
@@ -5491,14 +5698,14 @@
       <w:pPr>
         <w:pStyle w:val="Titre2"/>
       </w:pPr>
-      <w:bookmarkStart w:id="23" w:name="_Toc400005603"/>
-      <w:bookmarkStart w:id="24" w:name="_Toc461443577"/>
+      <w:bookmarkStart w:id="22" w:name="_Toc400005603"/>
+      <w:bookmarkStart w:id="23" w:name="_Toc461443577"/>
       <w:r>
         <w:lastRenderedPageBreak/>
         <w:t>Diagramme de séquence – Initialisation</w:t>
       </w:r>
+      <w:bookmarkEnd w:id="22"/>
       <w:bookmarkEnd w:id="23"/>
-      <w:bookmarkEnd w:id="24"/>
     </w:p>
     <w:p>
       <w:pPr>
@@ -5578,14 +5785,14 @@
       <w:pPr>
         <w:pStyle w:val="Titre2"/>
       </w:pPr>
-      <w:bookmarkStart w:id="25" w:name="_Toc400005604"/>
-      <w:bookmarkStart w:id="26" w:name="_Toc461443578"/>
+      <w:bookmarkStart w:id="24" w:name="_Toc400005604"/>
+      <w:bookmarkStart w:id="25" w:name="_Toc461443578"/>
       <w:r>
         <w:lastRenderedPageBreak/>
         <w:t>Diagramme d’état</w:t>
       </w:r>
+      <w:bookmarkEnd w:id="24"/>
       <w:bookmarkEnd w:id="25"/>
-      <w:bookmarkEnd w:id="26"/>
     </w:p>
     <w:p>
       <w:pPr>
@@ -5648,7 +5855,318 @@
     </w:p>
     <w:p>
       <w:pPr>
+        <w:spacing w:after="200"/>
+        <w:jc w:val="left"/>
         <w:rPr>
+          <w:lang w:eastAsia="fr-FR"/>
+        </w:rPr>
+      </w:pPr>
+      <w:r>
+        <w:rPr>
+          <w:lang w:eastAsia="fr-FR"/>
+        </w:rPr>
+        <w:br w:type="page"/>
+      </w:r>
+      <w:bookmarkStart w:id="26" w:name="_GoBack"/>
+      <w:bookmarkEnd w:id="26"/>
+    </w:p>
+    <w:p>
+      <w:pPr>
+        <w:pStyle w:val="Titre1"/>
+        <w:rPr>
+          <w:lang w:eastAsia="fr-FR"/>
+        </w:rPr>
+      </w:pPr>
+      <w:r>
+        <w:rPr>
+          <w:lang w:eastAsia="fr-FR"/>
+        </w:rPr>
+        <w:lastRenderedPageBreak/>
+        <w:t>Caractéristique des composants</w:t>
+      </w:r>
+    </w:p>
+    <w:p>
+      <w:pPr>
+        <w:pStyle w:val="Titre2"/>
+      </w:pPr>
+      <w:r>
+        <w:t>Moteur</w:t>
+      </w:r>
+    </w:p>
+    <w:p>
+      <w:pPr>
+        <w:rPr>
+          <w:rFonts w:ascii="Tw Cen MT" w:eastAsia="Times New Roman" w:hAnsi="Tw Cen MT" w:cstheme="majorBidi"/>
+          <w:lang w:eastAsia="fr-FR"/>
+        </w:rPr>
+      </w:pPr>
+      <m:oMathPara>
+        <m:oMath>
+          <m:r>
+            <w:rPr>
+              <w:rFonts w:ascii="Cambria Math" w:hAnsi="Cambria Math"/>
+              <w:lang w:eastAsia="fr-FR"/>
+            </w:rPr>
+            <m:t xml:space="preserve">R=1,12 </m:t>
+          </m:r>
+          <m:r>
+            <m:rPr>
+              <m:sty m:val="p"/>
+            </m:rPr>
+            <w:rPr>
+              <w:rFonts w:ascii="Cambria Math" w:hAnsi="Cambria Math"/>
+              <w:lang w:eastAsia="fr-FR"/>
+            </w:rPr>
+            <m:t>Ω</m:t>
+          </m:r>
+        </m:oMath>
+      </m:oMathPara>
+    </w:p>
+    <w:p>
+      <w:pPr>
+        <w:rPr>
+          <w:rFonts w:ascii="Tw Cen MT" w:eastAsia="Times New Roman" w:hAnsi="Tw Cen MT" w:cstheme="majorBidi"/>
+          <w:lang w:eastAsia="fr-FR"/>
+        </w:rPr>
+      </w:pPr>
+      <m:oMathPara>
+        <m:oMath>
+          <m:r>
+            <w:rPr>
+              <w:rFonts w:ascii="Cambria Math" w:eastAsia="Times New Roman" w:hAnsi="Cambria Math" w:cstheme="majorBidi"/>
+              <w:lang w:eastAsia="fr-FR"/>
+            </w:rPr>
+            <m:t>L=0,003 H</m:t>
+          </m:r>
+        </m:oMath>
+      </m:oMathPara>
+    </w:p>
+    <w:p>
+      <w:pPr>
+        <w:rPr>
+          <w:rFonts w:ascii="Tw Cen MT" w:eastAsia="Times New Roman" w:hAnsi="Tw Cen MT" w:cstheme="majorBidi"/>
+          <w:lang w:eastAsia="fr-FR"/>
+        </w:rPr>
+      </w:pPr>
+      <m:oMathPara>
+        <m:oMath>
+          <m:sSub>
+            <m:sSubPr>
+              <m:ctrlPr>
+                <w:rPr>
+                  <w:rFonts w:ascii="Cambria Math" w:eastAsia="Times New Roman" w:hAnsi="Cambria Math" w:cstheme="majorBidi"/>
+                  <w:i/>
+                  <w:lang w:eastAsia="fr-FR"/>
+                </w:rPr>
+              </m:ctrlPr>
+            </m:sSubPr>
+            <m:e>
+              <m:r>
+                <w:rPr>
+                  <w:rFonts w:ascii="Cambria Math" w:eastAsia="Times New Roman" w:hAnsi="Cambria Math" w:cstheme="majorBidi"/>
+                  <w:lang w:eastAsia="fr-FR"/>
+                </w:rPr>
+                <m:t>K</m:t>
+              </m:r>
+            </m:e>
+            <m:sub>
+              <m:r>
+                <w:rPr>
+                  <w:rFonts w:ascii="Cambria Math" w:eastAsia="Times New Roman" w:hAnsi="Cambria Math" w:cstheme="majorBidi"/>
+                  <w:lang w:eastAsia="fr-FR"/>
+                </w:rPr>
+                <m:t>e</m:t>
+              </m:r>
+            </m:sub>
+          </m:sSub>
+          <m:r>
+            <w:rPr>
+              <w:rFonts w:ascii="Cambria Math" w:eastAsia="Times New Roman" w:hAnsi="Cambria Math" w:cstheme="majorBidi"/>
+              <w:lang w:eastAsia="fr-FR"/>
+            </w:rPr>
+            <m:t>=</m:t>
+          </m:r>
+          <m:r>
+            <w:rPr>
+              <w:rFonts w:ascii="Cambria Math" w:eastAsia="Times New Roman" w:hAnsi="Cambria Math" w:cstheme="majorBidi"/>
+              <w:lang w:eastAsia="fr-FR"/>
+            </w:rPr>
+            <m:t xml:space="preserve">0,0273 </m:t>
+          </m:r>
+          <m:f>
+            <m:fPr>
+              <m:type m:val="lin"/>
+              <m:ctrlPr>
+                <w:rPr>
+                  <w:rFonts w:ascii="Cambria Math" w:eastAsia="Times New Roman" w:hAnsi="Cambria Math" w:cstheme="majorBidi"/>
+                  <w:i/>
+                  <w:lang w:eastAsia="fr-FR"/>
+                </w:rPr>
+              </m:ctrlPr>
+            </m:fPr>
+            <m:num>
+              <m:r>
+                <w:rPr>
+                  <w:rFonts w:ascii="Cambria Math" w:eastAsia="Times New Roman" w:hAnsi="Cambria Math" w:cstheme="majorBidi"/>
+                  <w:lang w:eastAsia="fr-FR"/>
+                </w:rPr>
+                <m:t>V</m:t>
+              </m:r>
+            </m:num>
+            <m:den>
+              <m:d>
+                <m:dPr>
+                  <m:ctrlPr>
+                    <w:rPr>
+                      <w:rFonts w:ascii="Cambria Math" w:eastAsia="Times New Roman" w:hAnsi="Cambria Math" w:cstheme="majorBidi"/>
+                      <w:i/>
+                      <w:lang w:eastAsia="fr-FR"/>
+                    </w:rPr>
+                  </m:ctrlPr>
+                </m:dPr>
+                <m:e>
+                  <m:f>
+                    <m:fPr>
+                      <m:type m:val="lin"/>
+                      <m:ctrlPr>
+                        <w:rPr>
+                          <w:rFonts w:ascii="Cambria Math" w:eastAsia="Times New Roman" w:hAnsi="Cambria Math" w:cstheme="majorBidi"/>
+                          <w:i/>
+                          <w:lang w:eastAsia="fr-FR"/>
+                        </w:rPr>
+                      </m:ctrlPr>
+                    </m:fPr>
+                    <m:num>
+                      <m:r>
+                        <w:rPr>
+                          <w:rFonts w:ascii="Cambria Math" w:eastAsia="Times New Roman" w:hAnsi="Cambria Math" w:cstheme="majorBidi"/>
+                          <w:lang w:eastAsia="fr-FR"/>
+                        </w:rPr>
+                        <m:t>rad</m:t>
+                      </m:r>
+                    </m:num>
+                    <m:den>
+                      <m:r>
+                        <w:rPr>
+                          <w:rFonts w:ascii="Cambria Math" w:eastAsia="Times New Roman" w:hAnsi="Cambria Math" w:cstheme="majorBidi"/>
+                          <w:lang w:eastAsia="fr-FR"/>
+                        </w:rPr>
+                        <m:t>s</m:t>
+                      </m:r>
+                    </m:den>
+                  </m:f>
+                </m:e>
+              </m:d>
+            </m:den>
+          </m:f>
+        </m:oMath>
+      </m:oMathPara>
+    </w:p>
+    <w:p>
+      <w:pPr>
+        <w:rPr>
+          <w:rFonts w:ascii="Tw Cen MT" w:eastAsia="Times New Roman" w:hAnsi="Tw Cen MT" w:cstheme="majorBidi"/>
+          <w:lang w:eastAsia="fr-FR"/>
+        </w:rPr>
+      </w:pPr>
+      <m:oMathPara>
+        <m:oMath>
+          <m:r>
+            <w:rPr>
+              <w:rFonts w:ascii="Cambria Math" w:eastAsia="Times New Roman" w:hAnsi="Cambria Math" w:cstheme="majorBidi"/>
+              <w:lang w:eastAsia="fr-FR"/>
+            </w:rPr>
+            <m:t>J</m:t>
+          </m:r>
+          <m:r>
+            <w:rPr>
+              <w:rFonts w:ascii="Cambria Math" w:eastAsia="Times New Roman" w:hAnsi="Cambria Math" w:cstheme="majorBidi"/>
+              <w:lang w:eastAsia="fr-FR"/>
+            </w:rPr>
+            <m:t>=</m:t>
+          </m:r>
+          <m:r>
+            <w:rPr>
+              <w:rFonts w:ascii="Cambria Math" w:eastAsia="Times New Roman" w:hAnsi="Cambria Math" w:cstheme="majorBidi"/>
+              <w:lang w:eastAsia="fr-FR"/>
+            </w:rPr>
+            <m:t xml:space="preserve">0,01 </m:t>
+          </m:r>
+          <m:r>
+            <m:rPr>
+              <m:sty m:val="p"/>
+            </m:rPr>
+            <w:rPr>
+              <w:rFonts w:ascii="Cambria Math" w:eastAsia="Times New Roman" w:hAnsi="Cambria Math" w:cstheme="majorBidi"/>
+              <w:lang w:eastAsia="fr-FR"/>
+            </w:rPr>
+            <m:t>g⋅c</m:t>
+          </m:r>
+          <m:sSup>
+            <m:sSupPr>
+              <m:ctrlPr>
+                <w:rPr>
+                  <w:rFonts w:ascii="Cambria Math" w:eastAsia="Times New Roman" w:hAnsi="Cambria Math" w:cstheme="majorBidi"/>
+                  <w:lang w:eastAsia="fr-FR"/>
+                </w:rPr>
+              </m:ctrlPr>
+            </m:sSupPr>
+            <m:e>
+              <m:r>
+                <m:rPr>
+                  <m:sty m:val="p"/>
+                </m:rPr>
+                <w:rPr>
+                  <w:rFonts w:ascii="Cambria Math" w:eastAsia="Times New Roman" w:hAnsi="Cambria Math" w:cstheme="majorBidi"/>
+                  <w:lang w:eastAsia="fr-FR"/>
+                </w:rPr>
+                <m:t>m</m:t>
+              </m:r>
+            </m:e>
+            <m:sup>
+              <m:r>
+                <m:rPr>
+                  <m:sty m:val="p"/>
+                </m:rPr>
+                <w:rPr>
+                  <w:rFonts w:ascii="Cambria Math" w:eastAsia="Times New Roman" w:hAnsi="Cambria Math" w:cstheme="majorBidi"/>
+                  <w:lang w:eastAsia="fr-FR"/>
+                </w:rPr>
+                <m:t>2</m:t>
+              </m:r>
+            </m:sup>
+          </m:sSup>
+        </m:oMath>
+      </m:oMathPara>
+    </w:p>
+    <w:p>
+      <w:pPr>
+        <w:rPr>
+          <w:rFonts w:ascii="Tw Cen MT" w:eastAsia="Times New Roman" w:hAnsi="Tw Cen MT" w:cstheme="majorBidi"/>
+          <w:lang w:eastAsia="fr-FR"/>
+        </w:rPr>
+      </w:pPr>
+    </w:p>
+    <w:p>
+      <w:pPr>
+        <w:rPr>
+          <w:rFonts w:ascii="Tw Cen MT" w:eastAsia="Times New Roman" w:hAnsi="Tw Cen MT" w:cstheme="majorBidi"/>
+          <w:lang w:eastAsia="fr-FR"/>
+        </w:rPr>
+      </w:pPr>
+    </w:p>
+    <w:p>
+      <w:pPr>
+        <w:rPr>
+          <w:rFonts w:ascii="Tw Cen MT" w:eastAsia="Times New Roman" w:hAnsi="Tw Cen MT" w:cstheme="majorBidi"/>
+          <w:lang w:eastAsia="fr-FR"/>
+        </w:rPr>
+      </w:pPr>
+    </w:p>
+    <w:p>
+      <w:pPr>
+        <w:rPr>
+          <w:rFonts w:ascii="Tw Cen MT" w:eastAsia="Times New Roman" w:hAnsi="Tw Cen MT" w:cstheme="majorBidi"/>
           <w:lang w:eastAsia="fr-FR"/>
         </w:rPr>
       </w:pPr>
@@ -5772,7 +6290,7 @@
               <w:b/>
               <w:noProof/>
             </w:rPr>
-            <w:t>11</w:t>
+            <w:t>10</w:t>
           </w:r>
           <w:r>
             <w:rPr>
@@ -6209,14 +6727,14 @@
         <v:path o:extrusionok="f" gradientshapeok="t" o:connecttype="rect"/>
         <o:lock v:ext="edit" aspectratio="t"/>
       </v:shapetype>
-      <v:shape id="_x0000_i1089" type="#_x0000_t75" style="width:10.75pt;height:10.75pt" o:bullet="t">
+      <v:shape id="_x0000_i1057" type="#_x0000_t75" style="width:10.5pt;height:10.5pt" o:bullet="t">
         <v:imagedata r:id="rId1" o:title="BD10264_"/>
       </v:shape>
     </w:pict>
   </w:numPicBullet>
   <w:numPicBullet w:numPicBulletId="1">
     <w:pict>
-      <v:shape id="_x0000_i1090" type="#_x0000_t75" style="width:8.6pt;height:8.6pt" o:bullet="t">
+      <v:shape id="_x0000_i1058" type="#_x0000_t75" style="width:8.25pt;height:8.25pt" o:bullet="t">
         <v:imagedata r:id="rId2" o:title="BD10267_"/>
       </v:shape>
     </w:pict>
@@ -10886,6 +11404,16 @@
       </w:tcPr>
     </w:tblStylePr>
   </w:style>
+  <w:style w:type="character" w:styleId="Textedelespacerserv">
+    <w:name w:val="Placeholder Text"/>
+    <w:basedOn w:val="Policepardfaut"/>
+    <w:uiPriority w:val="99"/>
+    <w:semiHidden/>
+    <w:rsid w:val="00EA4936"/>
+    <w:rPr>
+      <w:color w:val="808080"/>
+    </w:rPr>
+  </w:style>
 </w:styles>
 </file>
 
@@ -11840,7 +12368,549 @@
       </w:tcPr>
     </w:tblStylePr>
   </w:style>
+  <w:style w:type="character" w:styleId="Textedelespacerserv">
+    <w:name w:val="Placeholder Text"/>
+    <w:basedOn w:val="Policepardfaut"/>
+    <w:uiPriority w:val="99"/>
+    <w:semiHidden/>
+    <w:rsid w:val="00EA4936"/>
+    <w:rPr>
+      <w:color w:val="808080"/>
+    </w:rPr>
+  </w:style>
 </w:styles>
+</file>
+
+<file path=word/glossary/document.xml><?xml version="1.0" encoding="utf-8"?>
+<w:glossaryDocument xmlns:wpc="http://schemas.microsoft.com/office/word/2010/wordprocessingCanvas" xmlns:mc="http://schemas.openxmlformats.org/markup-compatibility/2006" xmlns:o="urn:schemas-microsoft-com:office:office" xmlns:r="http://schemas.openxmlformats.org/officeDocument/2006/relationships" xmlns:m="http://schemas.openxmlformats.org/officeDocument/2006/math" xmlns:v="urn:schemas-microsoft-com:vml" xmlns:wp14="http://schemas.microsoft.com/office/word/2010/wordprocessingDrawing" xmlns:wp="http://schemas.openxmlformats.org/drawingml/2006/wordprocessingDrawing" xmlns:w10="urn:schemas-microsoft-com:office:word" xmlns:w="http://schemas.openxmlformats.org/wordprocessingml/2006/main" xmlns:w14="http://schemas.microsoft.com/office/word/2010/wordml" xmlns:wpg="http://schemas.microsoft.com/office/word/2010/wordprocessingGroup" xmlns:wpi="http://schemas.microsoft.com/office/word/2010/wordprocessingInk" xmlns:wne="http://schemas.microsoft.com/office/word/2006/wordml" xmlns:wps="http://schemas.microsoft.com/office/word/2010/wordprocessingShape" mc:Ignorable="w14 wp14"/>
+</file>
+
+<file path=word/glossary/fontTable.xml><?xml version="1.0" encoding="utf-8"?>
+<w:fonts xmlns:mc="http://schemas.openxmlformats.org/markup-compatibility/2006" xmlns:r="http://schemas.openxmlformats.org/officeDocument/2006/relationships" xmlns:w="http://schemas.openxmlformats.org/wordprocessingml/2006/main" xmlns:w14="http://schemas.microsoft.com/office/word/2010/wordml" mc:Ignorable="w14">
+  <w:font w:name="Tw Cen MT">
+    <w:panose1 w:val="020B0602020104020603"/>
+    <w:charset w:val="00"/>
+    <w:family w:val="swiss"/>
+    <w:pitch w:val="variable"/>
+    <w:sig w:usb0="00000007" w:usb1="00000000" w:usb2="00000000" w:usb3="00000000" w:csb0="00000003" w:csb1="00000000"/>
+  </w:font>
+  <w:font w:name="Times New Roman">
+    <w:panose1 w:val="02020603050405020304"/>
+    <w:charset w:val="00"/>
+    <w:family w:val="roman"/>
+    <w:pitch w:val="variable"/>
+    <w:sig w:usb0="E0002AFF" w:usb1="C0007841" w:usb2="00000009" w:usb3="00000000" w:csb0="000001FF" w:csb1="00000000"/>
+  </w:font>
+  <w:font w:name="Courier New">
+    <w:panose1 w:val="02070309020205020404"/>
+    <w:charset w:val="00"/>
+    <w:family w:val="modern"/>
+    <w:pitch w:val="fixed"/>
+    <w:sig w:usb0="E0002AFF" w:usb1="C0007843" w:usb2="00000009" w:usb3="00000000" w:csb0="000001FF" w:csb1="00000000"/>
+  </w:font>
+  <w:font w:name="Wingdings">
+    <w:panose1 w:val="05000000000000000000"/>
+    <w:charset w:val="02"/>
+    <w:family w:val="auto"/>
+    <w:pitch w:val="variable"/>
+    <w:sig w:usb0="00000000" w:usb1="10000000" w:usb2="00000000" w:usb3="00000000" w:csb0="80000000" w:csb1="00000000"/>
+  </w:font>
+  <w:font w:name="Symbol">
+    <w:panose1 w:val="05050102010706020507"/>
+    <w:charset w:val="02"/>
+    <w:family w:val="roman"/>
+    <w:pitch w:val="variable"/>
+    <w:sig w:usb0="00000000" w:usb1="10000000" w:usb2="00000000" w:usb3="00000000" w:csb0="80000000" w:csb1="00000000"/>
+  </w:font>
+  <w:font w:name="Calibri">
+    <w:panose1 w:val="020F0502020204030204"/>
+    <w:charset w:val="00"/>
+    <w:family w:val="swiss"/>
+    <w:pitch w:val="variable"/>
+    <w:sig w:usb0="E00002FF" w:usb1="4000ACFF" w:usb2="00000001" w:usb3="00000000" w:csb0="0000019F" w:csb1="00000000"/>
+  </w:font>
+  <w:font w:name="Wingdings 3">
+    <w:panose1 w:val="05040102010807070707"/>
+    <w:charset w:val="02"/>
+    <w:family w:val="roman"/>
+    <w:pitch w:val="variable"/>
+    <w:sig w:usb0="00000000" w:usb1="10000000" w:usb2="00000000" w:usb3="00000000" w:csb0="80000000" w:csb1="00000000"/>
+  </w:font>
+  <w:font w:name="Cambria">
+    <w:panose1 w:val="02040503050406030204"/>
+    <w:charset w:val="00"/>
+    <w:family w:val="roman"/>
+    <w:pitch w:val="variable"/>
+    <w:sig w:usb0="E00002FF" w:usb1="400004FF" w:usb2="00000000" w:usb3="00000000" w:csb0="0000019F" w:csb1="00000000"/>
+  </w:font>
+  <w:font w:name="Tahoma">
+    <w:panose1 w:val="020B0604030504040204"/>
+    <w:charset w:val="00"/>
+    <w:family w:val="swiss"/>
+    <w:notTrueType/>
+    <w:pitch w:val="variable"/>
+    <w:sig w:usb0="00000003" w:usb1="00000000" w:usb2="00000000" w:usb3="00000000" w:csb0="00000001" w:csb1="00000000"/>
+  </w:font>
+  <w:font w:name="Arial">
+    <w:panose1 w:val="020B0604020202020204"/>
+    <w:charset w:val="00"/>
+    <w:family w:val="swiss"/>
+    <w:pitch w:val="variable"/>
+    <w:sig w:usb0="E0002AFF" w:usb1="C0007843" w:usb2="00000009" w:usb3="00000000" w:csb0="000001FF" w:csb1="00000000"/>
+  </w:font>
+  <w:font w:name="Cambria Math">
+    <w:panose1 w:val="02040503050406030204"/>
+    <w:charset w:val="00"/>
+    <w:family w:val="roman"/>
+    <w:pitch w:val="variable"/>
+    <w:sig w:usb0="E00002FF" w:usb1="420024FF" w:usb2="00000000" w:usb3="00000000" w:csb0="0000019F" w:csb1="00000000"/>
+  </w:font>
+</w:fonts>
+</file>
+
+<file path=word/glossary/settings.xml><?xml version="1.0" encoding="utf-8"?>
+<w:settings xmlns:mc="http://schemas.openxmlformats.org/markup-compatibility/2006" xmlns:o="urn:schemas-microsoft-com:office:office" xmlns:r="http://schemas.openxmlformats.org/officeDocument/2006/relationships" xmlns:m="http://schemas.openxmlformats.org/officeDocument/2006/math" xmlns:v="urn:schemas-microsoft-com:vml" xmlns:w10="urn:schemas-microsoft-com:office:word" xmlns:w="http://schemas.openxmlformats.org/wordprocessingml/2006/main" xmlns:w14="http://schemas.microsoft.com/office/word/2010/wordml" xmlns:sl="http://schemas.openxmlformats.org/schemaLibrary/2006/main" mc:Ignorable="w14">
+  <w:view w:val="normal"/>
+  <w:defaultTabStop w:val="708"/>
+  <w:hyphenationZone w:val="425"/>
+  <w:characterSpacingControl w:val="doNotCompress"/>
+  <w:compat>
+    <w:useFELayout/>
+    <w:compatSetting w:name="compatibilityMode" w:uri="http://schemas.microsoft.com/office/word" w:val="14"/>
+    <w:compatSetting w:name="overrideTableStyleFontSizeAndJustification" w:uri="http://schemas.microsoft.com/office/word" w:val="1"/>
+    <w:compatSetting w:name="enableOpenTypeFeatures" w:uri="http://schemas.microsoft.com/office/word" w:val="1"/>
+    <w:compatSetting w:name="doNotFlipMirrorIndents" w:uri="http://schemas.microsoft.com/office/word" w:val="1"/>
+  </w:compat>
+  <w:rsids>
+    <w:rsidRoot w:val="00F618A7"/>
+    <w:rsid w:val="00064310"/>
+    <w:rsid w:val="00F618A7"/>
+  </w:rsids>
+  <m:mathPr>
+    <m:mathFont m:val="Cambria Math"/>
+    <m:brkBin m:val="before"/>
+    <m:brkBinSub m:val="--"/>
+    <m:smallFrac m:val="0"/>
+    <m:dispDef/>
+    <m:lMargin m:val="0"/>
+    <m:rMargin m:val="0"/>
+    <m:defJc m:val="centerGroup"/>
+    <m:wrapIndent m:val="1440"/>
+    <m:intLim m:val="subSup"/>
+    <m:naryLim m:val="undOvr"/>
+  </m:mathPr>
+  <w:themeFontLang w:val="fr-FR"/>
+  <w:clrSchemeMapping w:bg1="light1" w:t1="dark1" w:bg2="light2" w:t2="dark2" w:accent1="accent1" w:accent2="accent2" w:accent3="accent3" w:accent4="accent4" w:accent5="accent5" w:accent6="accent6" w:hyperlink="hyperlink" w:followedHyperlink="followedHyperlink"/>
+  <w:decimalSymbol w:val=","/>
+  <w:listSeparator w:val=";"/>
+</w:settings>
+</file>
+
+<file path=word/glossary/styles.xml><?xml version="1.0" encoding="utf-8"?>
+<w:styles xmlns:mc="http://schemas.openxmlformats.org/markup-compatibility/2006" xmlns:r="http://schemas.openxmlformats.org/officeDocument/2006/relationships" xmlns:w="http://schemas.openxmlformats.org/wordprocessingml/2006/main" xmlns:w14="http://schemas.microsoft.com/office/word/2010/wordml" mc:Ignorable="w14">
+  <w:docDefaults>
+    <w:rPrDefault>
+      <w:rPr>
+        <w:rFonts w:asciiTheme="minorHAnsi" w:eastAsiaTheme="minorEastAsia" w:hAnsiTheme="minorHAnsi" w:cstheme="minorBidi"/>
+        <w:sz w:val="22"/>
+        <w:szCs w:val="22"/>
+        <w:lang w:val="fr-FR" w:eastAsia="fr-FR" w:bidi="ar-SA"/>
+      </w:rPr>
+    </w:rPrDefault>
+    <w:pPrDefault>
+      <w:pPr>
+        <w:spacing w:after="200" w:line="276" w:lineRule="auto"/>
+      </w:pPr>
+    </w:pPrDefault>
+  </w:docDefaults>
+  <w:latentStyles w:defLockedState="0" w:defUIPriority="99" w:defSemiHidden="1" w:defUnhideWhenUsed="1" w:defQFormat="0" w:count="267">
+    <w:lsdException w:name="Normal" w:semiHidden="0" w:uiPriority="0" w:unhideWhenUsed="0" w:qFormat="1"/>
+    <w:lsdException w:name="heading 1" w:semiHidden="0" w:uiPriority="9" w:unhideWhenUsed="0" w:qFormat="1"/>
+    <w:lsdException w:name="heading 2" w:uiPriority="9" w:qFormat="1"/>
+    <w:lsdException w:name="heading 3" w:uiPriority="9" w:qFormat="1"/>
+    <w:lsdException w:name="heading 4" w:uiPriority="9" w:qFormat="1"/>
+    <w:lsdException w:name="heading 5" w:uiPriority="9" w:qFormat="1"/>
+    <w:lsdException w:name="heading 6" w:uiPriority="9" w:qFormat="1"/>
+    <w:lsdException w:name="heading 7" w:uiPriority="9" w:qFormat="1"/>
+    <w:lsdException w:name="heading 8" w:uiPriority="9" w:qFormat="1"/>
+    <w:lsdException w:name="heading 9" w:uiPriority="9" w:qFormat="1"/>
+    <w:lsdException w:name="toc 1" w:uiPriority="39"/>
+    <w:lsdException w:name="toc 2" w:uiPriority="39"/>
+    <w:lsdException w:name="toc 3" w:uiPriority="39"/>
+    <w:lsdException w:name="toc 4" w:uiPriority="39"/>
+    <w:lsdException w:name="toc 5" w:uiPriority="39"/>
+    <w:lsdException w:name="toc 6" w:uiPriority="39"/>
+    <w:lsdException w:name="toc 7" w:uiPriority="39"/>
+    <w:lsdException w:name="toc 8" w:uiPriority="39"/>
+    <w:lsdException w:name="toc 9" w:uiPriority="39"/>
+    <w:lsdException w:name="caption" w:uiPriority="35" w:qFormat="1"/>
+    <w:lsdException w:name="Title" w:semiHidden="0" w:uiPriority="10" w:unhideWhenUsed="0" w:qFormat="1"/>
+    <w:lsdException w:name="Default Paragraph Font" w:uiPriority="1"/>
+    <w:lsdException w:name="Subtitle" w:semiHidden="0" w:uiPriority="11" w:unhideWhenUsed="0" w:qFormat="1"/>
+    <w:lsdException w:name="Strong" w:semiHidden="0" w:uiPriority="22" w:unhideWhenUsed="0" w:qFormat="1"/>
+    <w:lsdException w:name="Emphasis" w:semiHidden="0" w:uiPriority="20" w:unhideWhenUsed="0" w:qFormat="1"/>
+    <w:lsdException w:name="Table Grid" w:semiHidden="0" w:uiPriority="59" w:unhideWhenUsed="0"/>
+    <w:lsdException w:name="Placeholder Text" w:unhideWhenUsed="0"/>
+    <w:lsdException w:name="No Spacing" w:semiHidden="0" w:uiPriority="1" w:unhideWhenUsed="0" w:qFormat="1"/>
+    <w:lsdException w:name="Light Shading" w:semiHidden="0" w:uiPriority="60" w:unhideWhenUsed="0"/>
+    <w:lsdException w:name="Light List" w:semiHidden="0" w:uiPriority="61" w:unhideWhenUsed="0"/>
+    <w:lsdException w:name="Light Grid" w:semiHidden="0" w:uiPriority="62" w:unhideWhenUsed="0"/>
+    <w:lsdException w:name="Medium Shading 1" w:semiHidden="0" w:uiPriority="63" w:unhideWhenUsed="0"/>
+    <w:lsdException w:name="Medium Shading 2" w:semiHidden="0" w:uiPriority="64" w:unhideWhenUsed="0"/>
+    <w:lsdException w:name="Medium List 1" w:semiHidden="0" w:uiPriority="65" w:unhideWhenUsed="0"/>
+    <w:lsdException w:name="Medium List 2" w:semiHidden="0" w:uiPriority="66" w:unhideWhenUsed="0"/>
+    <w:lsdException w:name="Medium Grid 1" w:semiHidden="0" w:uiPriority="67" w:unhideWhenUsed="0"/>
+    <w:lsdException w:name="Medium Grid 2" w:semiHidden="0" w:uiPriority="68" w:unhideWhenUsed="0"/>
+    <w:lsdException w:name="Medium Grid 3" w:semiHidden="0" w:uiPriority="69" w:unhideWhenUsed="0"/>
+    <w:lsdException w:name="Dark List" w:semiHidden="0" w:uiPriority="70" w:unhideWhenUsed="0"/>
+    <w:lsdException w:name="Colorful Shading" w:semiHidden="0" w:uiPriority="71" w:unhideWhenUsed="0"/>
+    <w:lsdException w:name="Colorful List" w:semiHidden="0" w:uiPriority="72" w:unhideWhenUsed="0"/>
+    <w:lsdException w:name="Colorful Grid" w:semiHidden="0" w:uiPriority="73" w:unhideWhenUsed="0"/>
+    <w:lsdException w:name="Light Shading Accent 1" w:semiHidden="0" w:uiPriority="60" w:unhideWhenUsed="0"/>
+    <w:lsdException w:name="Light List Accent 1" w:semiHidden="0" w:uiPriority="61" w:unhideWhenUsed="0"/>
+    <w:lsdException w:name="Light Grid Accent 1" w:semiHidden="0" w:uiPriority="62" w:unhideWhenUsed="0"/>
+    <w:lsdException w:name="Medium Shading 1 Accent 1" w:semiHidden="0" w:uiPriority="63" w:unhideWhenUsed="0"/>
+    <w:lsdException w:name="Medium Shading 2 Accent 1" w:semiHidden="0" w:uiPriority="64" w:unhideWhenUsed="0"/>
+    <w:lsdException w:name="Medium List 1 Accent 1" w:semiHidden="0" w:uiPriority="65" w:unhideWhenUsed="0"/>
+    <w:lsdException w:name="Revision" w:unhideWhenUsed="0"/>
+    <w:lsdException w:name="List Paragraph" w:semiHidden="0" w:uiPriority="34" w:unhideWhenUsed="0" w:qFormat="1"/>
+    <w:lsdException w:name="Quote" w:semiHidden="0" w:uiPriority="29" w:unhideWhenUsed="0" w:qFormat="1"/>
+    <w:lsdException w:name="Intense Quote" w:semiHidden="0" w:uiPriority="30" w:unhideWhenUsed="0" w:qFormat="1"/>
+    <w:lsdException w:name="Medium List 2 Accent 1" w:semiHidden="0" w:uiPriority="66" w:unhideWhenUsed="0"/>
+    <w:lsdException w:name="Medium Grid 1 Accent 1" w:semiHidden="0" w:uiPriority="67" w:unhideWhenUsed="0"/>
+    <w:lsdException w:name="Medium Grid 2 Accent 1" w:semiHidden="0" w:uiPriority="68" w:unhideWhenUsed="0"/>
+    <w:lsdException w:name="Medium Grid 3 Accent 1" w:semiHidden="0" w:uiPriority="69" w:unhideWhenUsed="0"/>
+    <w:lsdException w:name="Dark List Accent 1" w:semiHidden="0" w:uiPriority="70" w:unhideWhenUsed="0"/>
+    <w:lsdException w:name="Colorful Shading Accent 1" w:semiHidden="0" w:uiPriority="71" w:unhideWhenUsed="0"/>
+    <w:lsdException w:name="Colorful List Accent 1" w:semiHidden="0" w:uiPriority="72" w:unhideWhenUsed="0"/>
+    <w:lsdException w:name="Colorful Grid Accent 1" w:semiHidden="0" w:uiPriority="73" w:unhideWhenUsed="0"/>
+    <w:lsdException w:name="Light Shading Accent 2" w:semiHidden="0" w:uiPriority="60" w:unhideWhenUsed="0"/>
+    <w:lsdException w:name="Light List Accent 2" w:semiHidden="0" w:uiPriority="61" w:unhideWhenUsed="0"/>
+    <w:lsdException w:name="Light Grid Accent 2" w:semiHidden="0" w:uiPriority="62" w:unhideWhenUsed="0"/>
+    <w:lsdException w:name="Medium Shading 1 Accent 2" w:semiHidden="0" w:uiPriority="63" w:unhideWhenUsed="0"/>
+    <w:lsdException w:name="Medium Shading 2 Accent 2" w:semiHidden="0" w:uiPriority="64" w:unhideWhenUsed="0"/>
+    <w:lsdException w:name="Medium List 1 Accent 2" w:semiHidden="0" w:uiPriority="65" w:unhideWhenUsed="0"/>
+    <w:lsdException w:name="Medium List 2 Accent 2" w:semiHidden="0" w:uiPriority="66" w:unhideWhenUsed="0"/>
+    <w:lsdException w:name="Medium Grid 1 Accent 2" w:semiHidden="0" w:uiPriority="67" w:unhideWhenUsed="0"/>
+    <w:lsdException w:name="Medium Grid 2 Accent 2" w:semiHidden="0" w:uiPriority="68" w:unhideWhenUsed="0"/>
+    <w:lsdException w:name="Medium Grid 3 Accent 2" w:semiHidden="0" w:uiPriority="69" w:unhideWhenUsed="0"/>
+    <w:lsdException w:name="Dark List Accent 2" w:semiHidden="0" w:uiPriority="70" w:unhideWhenUsed="0"/>
+    <w:lsdException w:name="Colorful Shading Accent 2" w:semiHidden="0" w:uiPriority="71" w:unhideWhenUsed="0"/>
+    <w:lsdException w:name="Colorful List Accent 2" w:semiHidden="0" w:uiPriority="72" w:unhideWhenUsed="0"/>
+    <w:lsdException w:name="Colorful Grid Accent 2" w:semiHidden="0" w:uiPriority="73" w:unhideWhenUsed="0"/>
+    <w:lsdException w:name="Light Shading Accent 3" w:semiHidden="0" w:uiPriority="60" w:unhideWhenUsed="0"/>
+    <w:lsdException w:name="Light List Accent 3" w:semiHidden="0" w:uiPriority="61" w:unhideWhenUsed="0"/>
+    <w:lsdException w:name="Light Grid Accent 3" w:semiHidden="0" w:uiPriority="62" w:unhideWhenUsed="0"/>
+    <w:lsdException w:name="Medium Shading 1 Accent 3" w:semiHidden="0" w:uiPriority="63" w:unhideWhenUsed="0"/>
+    <w:lsdException w:name="Medium Shading 2 Accent 3" w:semiHidden="0" w:uiPriority="64" w:unhideWhenUsed="0"/>
+    <w:lsdException w:name="Medium List 1 Accent 3" w:semiHidden="0" w:uiPriority="65" w:unhideWhenUsed="0"/>
+    <w:lsdException w:name="Medium List 2 Accent 3" w:semiHidden="0" w:uiPriority="66" w:unhideWhenUsed="0"/>
+    <w:lsdException w:name="Medium Grid 1 Accent 3" w:semiHidden="0" w:uiPriority="67" w:unhideWhenUsed="0"/>
+    <w:lsdException w:name="Medium Grid 2 Accent 3" w:semiHidden="0" w:uiPriority="68" w:unhideWhenUsed="0"/>
+    <w:lsdException w:name="Medium Grid 3 Accent 3" w:semiHidden="0" w:uiPriority="69" w:unhideWhenUsed="0"/>
+    <w:lsdException w:name="Dark List Accent 3" w:semiHidden="0" w:uiPriority="70" w:unhideWhenUsed="0"/>
+    <w:lsdException w:name="Colorful Shading Accent 3" w:semiHidden="0" w:uiPriority="71" w:unhideWhenUsed="0"/>
+    <w:lsdException w:name="Colorful List Accent 3" w:semiHidden="0" w:uiPriority="72" w:unhideWhenUsed="0"/>
+    <w:lsdException w:name="Colorful Grid Accent 3" w:semiHidden="0" w:uiPriority="73" w:unhideWhenUsed="0"/>
+    <w:lsdException w:name="Light Shading Accent 4" w:semiHidden="0" w:uiPriority="60" w:unhideWhenUsed="0"/>
+    <w:lsdException w:name="Light List Accent 4" w:semiHidden="0" w:uiPriority="61" w:unhideWhenUsed="0"/>
+    <w:lsdException w:name="Light Grid Accent 4" w:semiHidden="0" w:uiPriority="62" w:unhideWhenUsed="0"/>
+    <w:lsdException w:name="Medium Shading 1 Accent 4" w:semiHidden="0" w:uiPriority="63" w:unhideWhenUsed="0"/>
+    <w:lsdException w:name="Medium Shading 2 Accent 4" w:semiHidden="0" w:uiPriority="64" w:unhideWhenUsed="0"/>
+    <w:lsdException w:name="Medium List 1 Accent 4" w:semiHidden="0" w:uiPriority="65" w:unhideWhenUsed="0"/>
+    <w:lsdException w:name="Medium List 2 Accent 4" w:semiHidden="0" w:uiPriority="66" w:unhideWhenUsed="0"/>
+    <w:lsdException w:name="Medium Grid 1 Accent 4" w:semiHidden="0" w:uiPriority="67" w:unhideWhenUsed="0"/>
+    <w:lsdException w:name="Medium Grid 2 Accent 4" w:semiHidden="0" w:uiPriority="68" w:unhideWhenUsed="0"/>
+    <w:lsdException w:name="Medium Grid 3 Accent 4" w:semiHidden="0" w:uiPriority="69" w:unhideWhenUsed="0"/>
+    <w:lsdException w:name="Dark List Accent 4" w:semiHidden="0" w:uiPriority="70" w:unhideWhenUsed="0"/>
+    <w:lsdException w:name="Colorful Shading Accent 4" w:semiHidden="0" w:uiPriority="71" w:unhideWhenUsed="0"/>
+    <w:lsdException w:name="Colorful List Accent 4" w:semiHidden="0" w:uiPriority="72" w:unhideWhenUsed="0"/>
+    <w:lsdException w:name="Colorful Grid Accent 4" w:semiHidden="0" w:uiPriority="73" w:unhideWhenUsed="0"/>
+    <w:lsdException w:name="Light Shading Accent 5" w:semiHidden="0" w:uiPriority="60" w:unhideWhenUsed="0"/>
+    <w:lsdException w:name="Light List Accent 5" w:semiHidden="0" w:uiPriority="61" w:unhideWhenUsed="0"/>
+    <w:lsdException w:name="Light Grid Accent 5" w:semiHidden="0" w:uiPriority="62" w:unhideWhenUsed="0"/>
+    <w:lsdException w:name="Medium Shading 1 Accent 5" w:semiHidden="0" w:uiPriority="63" w:unhideWhenUsed="0"/>
+    <w:lsdException w:name="Medium Shading 2 Accent 5" w:semiHidden="0" w:uiPriority="64" w:unhideWhenUsed="0"/>
+    <w:lsdException w:name="Medium List 1 Accent 5" w:semiHidden="0" w:uiPriority="65" w:unhideWhenUsed="0"/>
+    <w:lsdException w:name="Medium List 2 Accent 5" w:semiHidden="0" w:uiPriority="66" w:unhideWhenUsed="0"/>
+    <w:lsdException w:name="Medium Grid 1 Accent 5" w:semiHidden="0" w:uiPriority="67" w:unhideWhenUsed="0"/>
+    <w:lsdException w:name="Medium Grid 2 Accent 5" w:semiHidden="0" w:uiPriority="68" w:unhideWhenUsed="0"/>
+    <w:lsdException w:name="Medium Grid 3 Accent 5" w:semiHidden="0" w:uiPriority="69" w:unhideWhenUsed="0"/>
+    <w:lsdException w:name="Dark List Accent 5" w:semiHidden="0" w:uiPriority="70" w:unhideWhenUsed="0"/>
+    <w:lsdException w:name="Colorful Shading Accent 5" w:semiHidden="0" w:uiPriority="71" w:unhideWhenUsed="0"/>
+    <w:lsdException w:name="Colorful List Accent 5" w:semiHidden="0" w:uiPriority="72" w:unhideWhenUsed="0"/>
+    <w:lsdException w:name="Colorful Grid Accent 5" w:semiHidden="0" w:uiPriority="73" w:unhideWhenUsed="0"/>
+    <w:lsdException w:name="Light Shading Accent 6" w:semiHidden="0" w:uiPriority="60" w:unhideWhenUsed="0"/>
+    <w:lsdException w:name="Light List Accent 6" w:semiHidden="0" w:uiPriority="61" w:unhideWhenUsed="0"/>
+    <w:lsdException w:name="Light Grid Accent 6" w:semiHidden="0" w:uiPriority="62" w:unhideWhenUsed="0"/>
+    <w:lsdException w:name="Medium Shading 1 Accent 6" w:semiHidden="0" w:uiPriority="63" w:unhideWhenUsed="0"/>
+    <w:lsdException w:name="Medium Shading 2 Accent 6" w:semiHidden="0" w:uiPriority="64" w:unhideWhenUsed="0"/>
+    <w:lsdException w:name="Medium List 1 Accent 6" w:semiHidden="0" w:uiPriority="65" w:unhideWhenUsed="0"/>
+    <w:lsdException w:name="Medium List 2 Accent 6" w:semiHidden="0" w:uiPriority="66" w:unhideWhenUsed="0"/>
+    <w:lsdException w:name="Medium Grid 1 Accent 6" w:semiHidden="0" w:uiPriority="67" w:unhideWhenUsed="0"/>
+    <w:lsdException w:name="Medium Grid 2 Accent 6" w:semiHidden="0" w:uiPriority="68" w:unhideWhenUsed="0"/>
+    <w:lsdException w:name="Medium Grid 3 Accent 6" w:semiHidden="0" w:uiPriority="69" w:unhideWhenUsed="0"/>
+    <w:lsdException w:name="Dark List Accent 6" w:semiHidden="0" w:uiPriority="70" w:unhideWhenUsed="0"/>
+    <w:lsdException w:name="Colorful Shading Accent 6" w:semiHidden="0" w:uiPriority="71" w:unhideWhenUsed="0"/>
+    <w:lsdException w:name="Colorful List Accent 6" w:semiHidden="0" w:uiPriority="72" w:unhideWhenUsed="0"/>
+    <w:lsdException w:name="Colorful Grid Accent 6" w:semiHidden="0" w:uiPriority="73" w:unhideWhenUsed="0"/>
+    <w:lsdException w:name="Subtle Emphasis" w:semiHidden="0" w:uiPriority="19" w:unhideWhenUsed="0" w:qFormat="1"/>
+    <w:lsdException w:name="Intense Emphasis" w:semiHidden="0" w:uiPriority="21" w:unhideWhenUsed="0" w:qFormat="1"/>
+    <w:lsdException w:name="Subtle Reference" w:semiHidden="0" w:uiPriority="31" w:unhideWhenUsed="0" w:qFormat="1"/>
+    <w:lsdException w:name="Intense Reference" w:semiHidden="0" w:uiPriority="32" w:unhideWhenUsed="0" w:qFormat="1"/>
+    <w:lsdException w:name="Book Title" w:semiHidden="0" w:uiPriority="33" w:unhideWhenUsed="0" w:qFormat="1"/>
+    <w:lsdException w:name="Bibliography" w:uiPriority="37"/>
+    <w:lsdException w:name="TOC Heading" w:uiPriority="39" w:qFormat="1"/>
+  </w:latentStyles>
+  <w:style w:type="paragraph" w:default="1" w:styleId="Normal">
+    <w:name w:val="Normal"/>
+    <w:qFormat/>
+  </w:style>
+  <w:style w:type="character" w:default="1" w:styleId="Policepardfaut">
+    <w:name w:val="Default Paragraph Font"/>
+    <w:uiPriority w:val="1"/>
+    <w:semiHidden/>
+    <w:unhideWhenUsed/>
+  </w:style>
+  <w:style w:type="table" w:default="1" w:styleId="TableauNormal">
+    <w:name w:val="Normal Table"/>
+    <w:uiPriority w:val="99"/>
+    <w:semiHidden/>
+    <w:unhideWhenUsed/>
+    <w:tblPr>
+      <w:tblInd w:w="0" w:type="dxa"/>
+      <w:tblCellMar>
+        <w:top w:w="0" w:type="dxa"/>
+        <w:left w:w="108" w:type="dxa"/>
+        <w:bottom w:w="0" w:type="dxa"/>
+        <w:right w:w="108" w:type="dxa"/>
+      </w:tblCellMar>
+    </w:tblPr>
+  </w:style>
+  <w:style w:type="numbering" w:default="1" w:styleId="Aucuneliste">
+    <w:name w:val="No List"/>
+    <w:uiPriority w:val="99"/>
+    <w:semiHidden/>
+    <w:unhideWhenUsed/>
+  </w:style>
+  <w:style w:type="character" w:styleId="Textedelespacerserv">
+    <w:name w:val="Placeholder Text"/>
+    <w:basedOn w:val="Policepardfaut"/>
+    <w:uiPriority w:val="99"/>
+    <w:semiHidden/>
+    <w:rsid w:val="00F618A7"/>
+    <w:rPr>
+      <w:color w:val="808080"/>
+    </w:rPr>
+  </w:style>
+</w:styles>
+</file>
+
+<file path=word/glossary/stylesWithEffects.xml><?xml version="1.0" encoding="utf-8"?>
+<w:styles xmlns:wpc="http://schemas.microsoft.com/office/word/2010/wordprocessingCanvas" xmlns:mc="http://schemas.openxmlformats.org/markup-compatibility/2006" xmlns:o="urn:schemas-microsoft-com:office:office" xmlns:r="http://schemas.openxmlformats.org/officeDocument/2006/relationships" xmlns:m="http://schemas.openxmlformats.org/officeDocument/2006/math" xmlns:v="urn:schemas-microsoft-com:vml" xmlns:wp14="http://schemas.microsoft.com/office/word/2010/wordprocessingDrawing" xmlns:wp="http://schemas.openxmlformats.org/drawingml/2006/wordprocessingDrawing" xmlns:w10="urn:schemas-microsoft-com:office:word" xmlns:w="http://schemas.openxmlformats.org/wordprocessingml/2006/main" xmlns:w14="http://schemas.microsoft.com/office/word/2010/wordml" xmlns:wpg="http://schemas.microsoft.com/office/word/2010/wordprocessingGroup" xmlns:wpi="http://schemas.microsoft.com/office/word/2010/wordprocessingInk" xmlns:wne="http://schemas.microsoft.com/office/word/2006/wordml" xmlns:wps="http://schemas.microsoft.com/office/word/2010/wordprocessingShape" mc:Ignorable="w14 wp14">
+  <w:docDefaults>
+    <w:rPrDefault>
+      <w:rPr>
+        <w:rFonts w:asciiTheme="minorHAnsi" w:eastAsiaTheme="minorEastAsia" w:hAnsiTheme="minorHAnsi" w:cstheme="minorBidi"/>
+        <w:sz w:val="22"/>
+        <w:szCs w:val="22"/>
+        <w:lang w:val="fr-FR" w:eastAsia="fr-FR" w:bidi="ar-SA"/>
+      </w:rPr>
+    </w:rPrDefault>
+    <w:pPrDefault>
+      <w:pPr>
+        <w:spacing w:after="200" w:line="276" w:lineRule="auto"/>
+      </w:pPr>
+    </w:pPrDefault>
+  </w:docDefaults>
+  <w:latentStyles w:defLockedState="0" w:defUIPriority="99" w:defSemiHidden="1" w:defUnhideWhenUsed="1" w:defQFormat="0" w:count="267">
+    <w:lsdException w:name="Normal" w:semiHidden="0" w:uiPriority="0" w:unhideWhenUsed="0" w:qFormat="1"/>
+    <w:lsdException w:name="heading 1" w:semiHidden="0" w:uiPriority="9" w:unhideWhenUsed="0" w:qFormat="1"/>
+    <w:lsdException w:name="heading 2" w:uiPriority="9" w:qFormat="1"/>
+    <w:lsdException w:name="heading 3" w:uiPriority="9" w:qFormat="1"/>
+    <w:lsdException w:name="heading 4" w:uiPriority="9" w:qFormat="1"/>
+    <w:lsdException w:name="heading 5" w:uiPriority="9" w:qFormat="1"/>
+    <w:lsdException w:name="heading 6" w:uiPriority="9" w:qFormat="1"/>
+    <w:lsdException w:name="heading 7" w:uiPriority="9" w:qFormat="1"/>
+    <w:lsdException w:name="heading 8" w:uiPriority="9" w:qFormat="1"/>
+    <w:lsdException w:name="heading 9" w:uiPriority="9" w:qFormat="1"/>
+    <w:lsdException w:name="toc 1" w:uiPriority="39"/>
+    <w:lsdException w:name="toc 2" w:uiPriority="39"/>
+    <w:lsdException w:name="toc 3" w:uiPriority="39"/>
+    <w:lsdException w:name="toc 4" w:uiPriority="39"/>
+    <w:lsdException w:name="toc 5" w:uiPriority="39"/>
+    <w:lsdException w:name="toc 6" w:uiPriority="39"/>
+    <w:lsdException w:name="toc 7" w:uiPriority="39"/>
+    <w:lsdException w:name="toc 8" w:uiPriority="39"/>
+    <w:lsdException w:name="toc 9" w:uiPriority="39"/>
+    <w:lsdException w:name="caption" w:uiPriority="35" w:qFormat="1"/>
+    <w:lsdException w:name="Title" w:semiHidden="0" w:uiPriority="10" w:unhideWhenUsed="0" w:qFormat="1"/>
+    <w:lsdException w:name="Default Paragraph Font" w:uiPriority="1"/>
+    <w:lsdException w:name="Subtitle" w:semiHidden="0" w:uiPriority="11" w:unhideWhenUsed="0" w:qFormat="1"/>
+    <w:lsdException w:name="Strong" w:semiHidden="0" w:uiPriority="22" w:unhideWhenUsed="0" w:qFormat="1"/>
+    <w:lsdException w:name="Emphasis" w:semiHidden="0" w:uiPriority="20" w:unhideWhenUsed="0" w:qFormat="1"/>
+    <w:lsdException w:name="Table Grid" w:semiHidden="0" w:uiPriority="59" w:unhideWhenUsed="0"/>
+    <w:lsdException w:name="Placeholder Text" w:unhideWhenUsed="0"/>
+    <w:lsdException w:name="No Spacing" w:semiHidden="0" w:uiPriority="1" w:unhideWhenUsed="0" w:qFormat="1"/>
+    <w:lsdException w:name="Light Shading" w:semiHidden="0" w:uiPriority="60" w:unhideWhenUsed="0"/>
+    <w:lsdException w:name="Light List" w:semiHidden="0" w:uiPriority="61" w:unhideWhenUsed="0"/>
+    <w:lsdException w:name="Light Grid" w:semiHidden="0" w:uiPriority="62" w:unhideWhenUsed="0"/>
+    <w:lsdException w:name="Medium Shading 1" w:semiHidden="0" w:uiPriority="63" w:unhideWhenUsed="0"/>
+    <w:lsdException w:name="Medium Shading 2" w:semiHidden="0" w:uiPriority="64" w:unhideWhenUsed="0"/>
+    <w:lsdException w:name="Medium List 1" w:semiHidden="0" w:uiPriority="65" w:unhideWhenUsed="0"/>
+    <w:lsdException w:name="Medium List 2" w:semiHidden="0" w:uiPriority="66" w:unhideWhenUsed="0"/>
+    <w:lsdException w:name="Medium Grid 1" w:semiHidden="0" w:uiPriority="67" w:unhideWhenUsed="0"/>
+    <w:lsdException w:name="Medium Grid 2" w:semiHidden="0" w:uiPriority="68" w:unhideWhenUsed="0"/>
+    <w:lsdException w:name="Medium Grid 3" w:semiHidden="0" w:uiPriority="69" w:unhideWhenUsed="0"/>
+    <w:lsdException w:name="Dark List" w:semiHidden="0" w:uiPriority="70" w:unhideWhenUsed="0"/>
+    <w:lsdException w:name="Colorful Shading" w:semiHidden="0" w:uiPriority="71" w:unhideWhenUsed="0"/>
+    <w:lsdException w:name="Colorful List" w:semiHidden="0" w:uiPriority="72" w:unhideWhenUsed="0"/>
+    <w:lsdException w:name="Colorful Grid" w:semiHidden="0" w:uiPriority="73" w:unhideWhenUsed="0"/>
+    <w:lsdException w:name="Light Shading Accent 1" w:semiHidden="0" w:uiPriority="60" w:unhideWhenUsed="0"/>
+    <w:lsdException w:name="Light List Accent 1" w:semiHidden="0" w:uiPriority="61" w:unhideWhenUsed="0"/>
+    <w:lsdException w:name="Light Grid Accent 1" w:semiHidden="0" w:uiPriority="62" w:unhideWhenUsed="0"/>
+    <w:lsdException w:name="Medium Shading 1 Accent 1" w:semiHidden="0" w:uiPriority="63" w:unhideWhenUsed="0"/>
+    <w:lsdException w:name="Medium Shading 2 Accent 1" w:semiHidden="0" w:uiPriority="64" w:unhideWhenUsed="0"/>
+    <w:lsdException w:name="Medium List 1 Accent 1" w:semiHidden="0" w:uiPriority="65" w:unhideWhenUsed="0"/>
+    <w:lsdException w:name="Revision" w:unhideWhenUsed="0"/>
+    <w:lsdException w:name="List Paragraph" w:semiHidden="0" w:uiPriority="34" w:unhideWhenUsed="0" w:qFormat="1"/>
+    <w:lsdException w:name="Quote" w:semiHidden="0" w:uiPriority="29" w:unhideWhenUsed="0" w:qFormat="1"/>
+    <w:lsdException w:name="Intense Quote" w:semiHidden="0" w:uiPriority="30" w:unhideWhenUsed="0" w:qFormat="1"/>
+    <w:lsdException w:name="Medium List 2 Accent 1" w:semiHidden="0" w:uiPriority="66" w:unhideWhenUsed="0"/>
+    <w:lsdException w:name="Medium Grid 1 Accent 1" w:semiHidden="0" w:uiPriority="67" w:unhideWhenUsed="0"/>
+    <w:lsdException w:name="Medium Grid 2 Accent 1" w:semiHidden="0" w:uiPriority="68" w:unhideWhenUsed="0"/>
+    <w:lsdException w:name="Medium Grid 3 Accent 1" w:semiHidden="0" w:uiPriority="69" w:unhideWhenUsed="0"/>
+    <w:lsdException w:name="Dark List Accent 1" w:semiHidden="0" w:uiPriority="70" w:unhideWhenUsed="0"/>
+    <w:lsdException w:name="Colorful Shading Accent 1" w:semiHidden="0" w:uiPriority="71" w:unhideWhenUsed="0"/>
+    <w:lsdException w:name="Colorful List Accent 1" w:semiHidden="0" w:uiPriority="72" w:unhideWhenUsed="0"/>
+    <w:lsdException w:name="Colorful Grid Accent 1" w:semiHidden="0" w:uiPriority="73" w:unhideWhenUsed="0"/>
+    <w:lsdException w:name="Light Shading Accent 2" w:semiHidden="0" w:uiPriority="60" w:unhideWhenUsed="0"/>
+    <w:lsdException w:name="Light List Accent 2" w:semiHidden="0" w:uiPriority="61" w:unhideWhenUsed="0"/>
+    <w:lsdException w:name="Light Grid Accent 2" w:semiHidden="0" w:uiPriority="62" w:unhideWhenUsed="0"/>
+    <w:lsdException w:name="Medium Shading 1 Accent 2" w:semiHidden="0" w:uiPriority="63" w:unhideWhenUsed="0"/>
+    <w:lsdException w:name="Medium Shading 2 Accent 2" w:semiHidden="0" w:uiPriority="64" w:unhideWhenUsed="0"/>
+    <w:lsdException w:name="Medium List 1 Accent 2" w:semiHidden="0" w:uiPriority="65" w:unhideWhenUsed="0"/>
+    <w:lsdException w:name="Medium List 2 Accent 2" w:semiHidden="0" w:uiPriority="66" w:unhideWhenUsed="0"/>
+    <w:lsdException w:name="Medium Grid 1 Accent 2" w:semiHidden="0" w:uiPriority="67" w:unhideWhenUsed="0"/>
+    <w:lsdException w:name="Medium Grid 2 Accent 2" w:semiHidden="0" w:uiPriority="68" w:unhideWhenUsed="0"/>
+    <w:lsdException w:name="Medium Grid 3 Accent 2" w:semiHidden="0" w:uiPriority="69" w:unhideWhenUsed="0"/>
+    <w:lsdException w:name="Dark List Accent 2" w:semiHidden="0" w:uiPriority="70" w:unhideWhenUsed="0"/>
+    <w:lsdException w:name="Colorful Shading Accent 2" w:semiHidden="0" w:uiPriority="71" w:unhideWhenUsed="0"/>
+    <w:lsdException w:name="Colorful List Accent 2" w:semiHidden="0" w:uiPriority="72" w:unhideWhenUsed="0"/>
+    <w:lsdException w:name="Colorful Grid Accent 2" w:semiHidden="0" w:uiPriority="73" w:unhideWhenUsed="0"/>
+    <w:lsdException w:name="Light Shading Accent 3" w:semiHidden="0" w:uiPriority="60" w:unhideWhenUsed="0"/>
+    <w:lsdException w:name="Light List Accent 3" w:semiHidden="0" w:uiPriority="61" w:unhideWhenUsed="0"/>
+    <w:lsdException w:name="Light Grid Accent 3" w:semiHidden="0" w:uiPriority="62" w:unhideWhenUsed="0"/>
+    <w:lsdException w:name="Medium Shading 1 Accent 3" w:semiHidden="0" w:uiPriority="63" w:unhideWhenUsed="0"/>
+    <w:lsdException w:name="Medium Shading 2 Accent 3" w:semiHidden="0" w:uiPriority="64" w:unhideWhenUsed="0"/>
+    <w:lsdException w:name="Medium List 1 Accent 3" w:semiHidden="0" w:uiPriority="65" w:unhideWhenUsed="0"/>
+    <w:lsdException w:name="Medium List 2 Accent 3" w:semiHidden="0" w:uiPriority="66" w:unhideWhenUsed="0"/>
+    <w:lsdException w:name="Medium Grid 1 Accent 3" w:semiHidden="0" w:uiPriority="67" w:unhideWhenUsed="0"/>
+    <w:lsdException w:name="Medium Grid 2 Accent 3" w:semiHidden="0" w:uiPriority="68" w:unhideWhenUsed="0"/>
+    <w:lsdException w:name="Medium Grid 3 Accent 3" w:semiHidden="0" w:uiPriority="69" w:unhideWhenUsed="0"/>
+    <w:lsdException w:name="Dark List Accent 3" w:semiHidden="0" w:uiPriority="70" w:unhideWhenUsed="0"/>
+    <w:lsdException w:name="Colorful Shading Accent 3" w:semiHidden="0" w:uiPriority="71" w:unhideWhenUsed="0"/>
+    <w:lsdException w:name="Colorful List Accent 3" w:semiHidden="0" w:uiPriority="72" w:unhideWhenUsed="0"/>
+    <w:lsdException w:name="Colorful Grid Accent 3" w:semiHidden="0" w:uiPriority="73" w:unhideWhenUsed="0"/>
+    <w:lsdException w:name="Light Shading Accent 4" w:semiHidden="0" w:uiPriority="60" w:unhideWhenUsed="0"/>
+    <w:lsdException w:name="Light List Accent 4" w:semiHidden="0" w:uiPriority="61" w:unhideWhenUsed="0"/>
+    <w:lsdException w:name="Light Grid Accent 4" w:semiHidden="0" w:uiPriority="62" w:unhideWhenUsed="0"/>
+    <w:lsdException w:name="Medium Shading 1 Accent 4" w:semiHidden="0" w:uiPriority="63" w:unhideWhenUsed="0"/>
+    <w:lsdException w:name="Medium Shading 2 Accent 4" w:semiHidden="0" w:uiPriority="64" w:unhideWhenUsed="0"/>
+    <w:lsdException w:name="Medium List 1 Accent 4" w:semiHidden="0" w:uiPriority="65" w:unhideWhenUsed="0"/>
+    <w:lsdException w:name="Medium List 2 Accent 4" w:semiHidden="0" w:uiPriority="66" w:unhideWhenUsed="0"/>
+    <w:lsdException w:name="Medium Grid 1 Accent 4" w:semiHidden="0" w:uiPriority="67" w:unhideWhenUsed="0"/>
+    <w:lsdException w:name="Medium Grid 2 Accent 4" w:semiHidden="0" w:uiPriority="68" w:unhideWhenUsed="0"/>
+    <w:lsdException w:name="Medium Grid 3 Accent 4" w:semiHidden="0" w:uiPriority="69" w:unhideWhenUsed="0"/>
+    <w:lsdException w:name="Dark List Accent 4" w:semiHidden="0" w:uiPriority="70" w:unhideWhenUsed="0"/>
+    <w:lsdException w:name="Colorful Shading Accent 4" w:semiHidden="0" w:uiPriority="71" w:unhideWhenUsed="0"/>
+    <w:lsdException w:name="Colorful List Accent 4" w:semiHidden="0" w:uiPriority="72" w:unhideWhenUsed="0"/>
+    <w:lsdException w:name="Colorful Grid Accent 4" w:semiHidden="0" w:uiPriority="73" w:unhideWhenUsed="0"/>
+    <w:lsdException w:name="Light Shading Accent 5" w:semiHidden="0" w:uiPriority="60" w:unhideWhenUsed="0"/>
+    <w:lsdException w:name="Light List Accent 5" w:semiHidden="0" w:uiPriority="61" w:unhideWhenUsed="0"/>
+    <w:lsdException w:name="Light Grid Accent 5" w:semiHidden="0" w:uiPriority="62" w:unhideWhenUsed="0"/>
+    <w:lsdException w:name="Medium Shading 1 Accent 5" w:semiHidden="0" w:uiPriority="63" w:unhideWhenUsed="0"/>
+    <w:lsdException w:name="Medium Shading 2 Accent 5" w:semiHidden="0" w:uiPriority="64" w:unhideWhenUsed="0"/>
+    <w:lsdException w:name="Medium List 1 Accent 5" w:semiHidden="0" w:uiPriority="65" w:unhideWhenUsed="0"/>
+    <w:lsdException w:name="Medium List 2 Accent 5" w:semiHidden="0" w:uiPriority="66" w:unhideWhenUsed="0"/>
+    <w:lsdException w:name="Medium Grid 1 Accent 5" w:semiHidden="0" w:uiPriority="67" w:unhideWhenUsed="0"/>
+    <w:lsdException w:name="Medium Grid 2 Accent 5" w:semiHidden="0" w:uiPriority="68" w:unhideWhenUsed="0"/>
+    <w:lsdException w:name="Medium Grid 3 Accent 5" w:semiHidden="0" w:uiPriority="69" w:unhideWhenUsed="0"/>
+    <w:lsdException w:name="Dark List Accent 5" w:semiHidden="0" w:uiPriority="70" w:unhideWhenUsed="0"/>
+    <w:lsdException w:name="Colorful Shading Accent 5" w:semiHidden="0" w:uiPriority="71" w:unhideWhenUsed="0"/>
+    <w:lsdException w:name="Colorful List Accent 5" w:semiHidden="0" w:uiPriority="72" w:unhideWhenUsed="0"/>
+    <w:lsdException w:name="Colorful Grid Accent 5" w:semiHidden="0" w:uiPriority="73" w:unhideWhenUsed="0"/>
+    <w:lsdException w:name="Light Shading Accent 6" w:semiHidden="0" w:uiPriority="60" w:unhideWhenUsed="0"/>
+    <w:lsdException w:name="Light List Accent 6" w:semiHidden="0" w:uiPriority="61" w:unhideWhenUsed="0"/>
+    <w:lsdException w:name="Light Grid Accent 6" w:semiHidden="0" w:uiPriority="62" w:unhideWhenUsed="0"/>
+    <w:lsdException w:name="Medium Shading 1 Accent 6" w:semiHidden="0" w:uiPriority="63" w:unhideWhenUsed="0"/>
+    <w:lsdException w:name="Medium Shading 2 Accent 6" w:semiHidden="0" w:uiPriority="64" w:unhideWhenUsed="0"/>
+    <w:lsdException w:name="Medium List 1 Accent 6" w:semiHidden="0" w:uiPriority="65" w:unhideWhenUsed="0"/>
+    <w:lsdException w:name="Medium List 2 Accent 6" w:semiHidden="0" w:uiPriority="66" w:unhideWhenUsed="0"/>
+    <w:lsdException w:name="Medium Grid 1 Accent 6" w:semiHidden="0" w:uiPriority="67" w:unhideWhenUsed="0"/>
+    <w:lsdException w:name="Medium Grid 2 Accent 6" w:semiHidden="0" w:uiPriority="68" w:unhideWhenUsed="0"/>
+    <w:lsdException w:name="Medium Grid 3 Accent 6" w:semiHidden="0" w:uiPriority="69" w:unhideWhenUsed="0"/>
+    <w:lsdException w:name="Dark List Accent 6" w:semiHidden="0" w:uiPriority="70" w:unhideWhenUsed="0"/>
+    <w:lsdException w:name="Colorful Shading Accent 6" w:semiHidden="0" w:uiPriority="71" w:unhideWhenUsed="0"/>
+    <w:lsdException w:name="Colorful List Accent 6" w:semiHidden="0" w:uiPriority="72" w:unhideWhenUsed="0"/>
+    <w:lsdException w:name="Colorful Grid Accent 6" w:semiHidden="0" w:uiPriority="73" w:unhideWhenUsed="0"/>
+    <w:lsdException w:name="Subtle Emphasis" w:semiHidden="0" w:uiPriority="19" w:unhideWhenUsed="0" w:qFormat="1"/>
+    <w:lsdException w:name="Intense Emphasis" w:semiHidden="0" w:uiPriority="21" w:unhideWhenUsed="0" w:qFormat="1"/>
+    <w:lsdException w:name="Subtle Reference" w:semiHidden="0" w:uiPriority="31" w:unhideWhenUsed="0" w:qFormat="1"/>
+    <w:lsdException w:name="Intense Reference" w:semiHidden="0" w:uiPriority="32" w:unhideWhenUsed="0" w:qFormat="1"/>
+    <w:lsdException w:name="Book Title" w:semiHidden="0" w:uiPriority="33" w:unhideWhenUsed="0" w:qFormat="1"/>
+    <w:lsdException w:name="Bibliography" w:uiPriority="37"/>
+    <w:lsdException w:name="TOC Heading" w:uiPriority="39" w:qFormat="1"/>
+  </w:latentStyles>
+  <w:style w:type="paragraph" w:default="1" w:styleId="Normal">
+    <w:name w:val="Normal"/>
+    <w:qFormat/>
+  </w:style>
+  <w:style w:type="character" w:default="1" w:styleId="Policepardfaut">
+    <w:name w:val="Default Paragraph Font"/>
+    <w:uiPriority w:val="1"/>
+    <w:semiHidden/>
+    <w:unhideWhenUsed/>
+  </w:style>
+  <w:style w:type="table" w:default="1" w:styleId="TableauNormal">
+    <w:name w:val="Normal Table"/>
+    <w:uiPriority w:val="99"/>
+    <w:semiHidden/>
+    <w:unhideWhenUsed/>
+    <w:tblPr>
+      <w:tblInd w:w="0" w:type="dxa"/>
+      <w:tblCellMar>
+        <w:top w:w="0" w:type="dxa"/>
+        <w:left w:w="108" w:type="dxa"/>
+        <w:bottom w:w="0" w:type="dxa"/>
+        <w:right w:w="108" w:type="dxa"/>
+      </w:tblCellMar>
+    </w:tblPr>
+  </w:style>
+  <w:style w:type="numbering" w:default="1" w:styleId="Aucuneliste">
+    <w:name w:val="No List"/>
+    <w:uiPriority w:val="99"/>
+    <w:semiHidden/>
+    <w:unhideWhenUsed/>
+  </w:style>
+  <w:style w:type="character" w:styleId="Textedelespacerserv">
+    <w:name w:val="Placeholder Text"/>
+    <w:basedOn w:val="Policepardfaut"/>
+    <w:uiPriority w:val="99"/>
+    <w:semiHidden/>
+    <w:rsid w:val="00F618A7"/>
+    <w:rPr>
+      <w:color w:val="808080"/>
+    </w:rPr>
+  </w:style>
+</w:styles>
+</file>
+
+<file path=word/glossary/webSettings.xml><?xml version="1.0" encoding="utf-8"?>
+<w:webSettings xmlns:mc="http://schemas.openxmlformats.org/markup-compatibility/2006" xmlns:r="http://schemas.openxmlformats.org/officeDocument/2006/relationships" xmlns:w="http://schemas.openxmlformats.org/wordprocessingml/2006/main" xmlns:w14="http://schemas.microsoft.com/office/word/2010/wordml" mc:Ignorable="w14">
+  <w:optimizeForBrowser/>
+  <w:allowPNG/>
+</w:webSettings>
 </file>
 
 <file path=word/theme/theme1.xml><?xml version="1.0" encoding="utf-8"?>
@@ -12133,7 +13203,7 @@
 </file>
 
 <file path=customXml/itemProps1.xml><?xml version="1.0" encoding="utf-8"?>
-<ds:datastoreItem xmlns:ds="http://schemas.openxmlformats.org/officeDocument/2006/customXml" ds:itemID="{8DC755DF-3AE1-47E2-B9B8-BCE4696918BE}">
+<ds:datastoreItem xmlns:ds="http://schemas.openxmlformats.org/officeDocument/2006/customXml" ds:itemID="{43457B27-62D5-4F66-9ED2-22FF804F2797}">
   <ds:schemaRefs>
     <ds:schemaRef ds:uri="http://schemas.openxmlformats.org/officeDocument/2006/bibliography"/>
   </ds:schemaRefs>

</xml_diff>